<commit_message>
Upload image page 66-70 for L
page 65 is merged into page 66
</commit_message>
<xml_diff>
--- a/L/A_Vocabulary_of_the_Shanghai_Dialect-images-70.docx
+++ b/L/A_Vocabulary_of_the_Shanghai_Dialect-images-70.docx
@@ -24,8 +24,146 @@
             <w:tcW w:w="8640" w:type="dxa"/>
           </w:tcPr>
           <w:p>
-            <w:r>
-              <w:t>Luoid, BA ming liang*, inae t’sing</w:t>
+            <w:pPr>
+              <w:rPr>
+                <w:rFonts w:ascii="Times New Roman" w:eastAsia="SimSun" w:hAnsi="Times New Roman" w:cs="Times New Roman"/>
+                <w:sz w:val="24"/>
+                <w:szCs w:val="24"/>
+              </w:rPr>
+            </w:pPr>
+            <w:proofErr w:type="spellStart"/>
+            <w:r>
+              <w:rPr>
+                <w:rFonts w:ascii="Times New Roman" w:eastAsia="SimSun" w:hAnsi="Times New Roman" w:cs="Times New Roman"/>
+                <w:sz w:val="24"/>
+                <w:szCs w:val="24"/>
+              </w:rPr>
+              <w:t>Luoid</w:t>
+            </w:r>
+            <w:proofErr w:type="spellEnd"/>
+            <w:r>
+              <w:rPr>
+                <w:rFonts w:ascii="Times New Roman" w:eastAsia="SimSun" w:hAnsi="Times New Roman" w:cs="Times New Roman"/>
+                <w:sz w:val="24"/>
+                <w:szCs w:val="24"/>
+              </w:rPr>
+              <w:t xml:space="preserve">, </w:t>
+            </w:r>
+            <w:proofErr w:type="gramStart"/>
+            <w:r>
+              <w:rPr>
+                <w:rFonts w:ascii="Times New Roman" w:eastAsia="SimSun" w:hAnsi="Times New Roman" w:cs="Times New Roman"/>
+                <w:sz w:val="24"/>
+                <w:szCs w:val="24"/>
+                <w:lang w:eastAsia="zh-CN"/>
+              </w:rPr>
+              <w:t>明亮</w:t>
+            </w:r>
+            <w:r>
+              <w:rPr>
+                <w:rFonts w:ascii="Times New Roman" w:eastAsia="SimSun" w:hAnsi="Times New Roman" w:cs="Times New Roman"/>
+                <w:sz w:val="24"/>
+                <w:szCs w:val="24"/>
+                <w:lang w:eastAsia="zh-CN"/>
+              </w:rPr>
+              <w:t xml:space="preserve">, </w:t>
+            </w:r>
+            <w:r>
+              <w:rPr>
+                <w:rFonts w:ascii="Times New Roman" w:eastAsia="SimSun" w:hAnsi="Times New Roman" w:cs="Times New Roman"/>
+                <w:sz w:val="24"/>
+                <w:szCs w:val="24"/>
+              </w:rPr>
+              <w:t xml:space="preserve"> </w:t>
+            </w:r>
+            <w:proofErr w:type="spellStart"/>
+            <w:r>
+              <w:rPr>
+                <w:rFonts w:ascii="Times New Roman" w:eastAsia="SimSun" w:hAnsi="Times New Roman" w:cs="Times New Roman"/>
+                <w:sz w:val="24"/>
+                <w:szCs w:val="24"/>
+              </w:rPr>
+              <w:t>ming</w:t>
+            </w:r>
+            <w:proofErr w:type="spellEnd"/>
+            <w:proofErr w:type="gramEnd"/>
+            <w:r>
+              <w:rPr>
+                <w:rFonts w:ascii="Times New Roman" w:eastAsia="SimSun" w:hAnsi="Times New Roman" w:cs="Times New Roman"/>
+                <w:sz w:val="24"/>
+                <w:szCs w:val="24"/>
+              </w:rPr>
+              <w:t xml:space="preserve"> liang</w:t>
+            </w:r>
+            <w:r>
+              <w:rPr>
+                <w:rFonts w:ascii="Times New Roman" w:eastAsia="SimSun" w:hAnsi="Times New Roman" w:cs="Times New Roman"/>
+                <w:sz w:val="24"/>
+                <w:szCs w:val="24"/>
+              </w:rPr>
+              <w:t>’</w:t>
+            </w:r>
+            <w:r>
+              <w:rPr>
+                <w:rFonts w:ascii="Times New Roman" w:eastAsia="SimSun" w:hAnsi="Times New Roman" w:cs="Times New Roman"/>
+                <w:sz w:val="24"/>
+                <w:szCs w:val="24"/>
+              </w:rPr>
+              <w:t xml:space="preserve">,  </w:t>
+            </w:r>
+            <w:r>
+              <w:rPr>
+                <w:rFonts w:ascii="Times New Roman" w:eastAsia="SimSun" w:hAnsi="Times New Roman" w:cs="Times New Roman"/>
+                <w:sz w:val="24"/>
+                <w:szCs w:val="24"/>
+                <w:lang w:eastAsia="zh-CN"/>
+              </w:rPr>
+              <w:t>清楚</w:t>
+            </w:r>
+            <w:r>
+              <w:rPr>
+                <w:rFonts w:ascii="Times New Roman" w:eastAsia="SimSun" w:hAnsi="Times New Roman" w:cs="Times New Roman"/>
+                <w:sz w:val="24"/>
+                <w:szCs w:val="24"/>
+                <w:lang w:eastAsia="zh-CN"/>
+              </w:rPr>
+              <w:t xml:space="preserve">, </w:t>
+            </w:r>
+            <w:proofErr w:type="spellStart"/>
+            <w:r>
+              <w:rPr>
+                <w:rFonts w:ascii="Times New Roman" w:eastAsia="SimSun" w:hAnsi="Times New Roman" w:cs="Times New Roman"/>
+                <w:sz w:val="24"/>
+                <w:szCs w:val="24"/>
+              </w:rPr>
+              <w:t>t’sing</w:t>
+            </w:r>
+            <w:proofErr w:type="spellEnd"/>
+            <w:r>
+              <w:rPr>
+                <w:rFonts w:ascii="Times New Roman" w:eastAsia="SimSun" w:hAnsi="Times New Roman" w:cs="Times New Roman"/>
+                <w:sz w:val="24"/>
+                <w:szCs w:val="24"/>
+              </w:rPr>
+              <w:t xml:space="preserve"> ‘</w:t>
+            </w:r>
+            <w:proofErr w:type="spellStart"/>
+            <w:r>
+              <w:rPr>
+                <w:rFonts w:ascii="Times New Roman" w:eastAsia="SimSun" w:hAnsi="Times New Roman" w:cs="Times New Roman"/>
+                <w:sz w:val="24"/>
+                <w:szCs w:val="24"/>
+              </w:rPr>
+              <w:t>t’sú</w:t>
+            </w:r>
+            <w:proofErr w:type="spellEnd"/>
+            <w:r>
+              <w:rPr>
+                <w:rFonts w:ascii="Times New Roman" w:eastAsia="SimSun" w:hAnsi="Times New Roman" w:cs="Times New Roman"/>
+                <w:sz w:val="24"/>
+                <w:szCs w:val="24"/>
+              </w:rPr>
+              <w:t xml:space="preserve">. </w:t>
             </w:r>
           </w:p>
         </w:tc>
@@ -36,8 +174,323 @@
             <w:tcW w:w="8640" w:type="dxa"/>
           </w:tcPr>
           <w:p>
-            <w:r>
-              <w:t>Luck, 32244 ’zau hwo‘, (meet with)</w:t>
+            <w:pPr>
+              <w:rPr>
+                <w:rFonts w:ascii="Times New Roman" w:eastAsia="SimSun" w:hAnsi="Times New Roman" w:cs="Times New Roman"/>
+                <w:sz w:val="24"/>
+                <w:szCs w:val="24"/>
+              </w:rPr>
+            </w:pPr>
+            <w:r>
+              <w:rPr>
+                <w:rFonts w:ascii="Times New Roman" w:eastAsia="SimSun" w:hAnsi="Times New Roman" w:cs="Times New Roman"/>
+                <w:sz w:val="24"/>
+                <w:szCs w:val="24"/>
+              </w:rPr>
+              <w:t>Luck,</w:t>
+            </w:r>
+            <w:r>
+              <w:rPr>
+                <w:rFonts w:ascii="Times New Roman" w:eastAsia="SimSun" w:hAnsi="Times New Roman" w:cs="Times New Roman"/>
+                <w:sz w:val="24"/>
+                <w:szCs w:val="24"/>
+                <w:lang w:eastAsia="zh-CN"/>
+              </w:rPr>
+              <w:t xml:space="preserve"> </w:t>
+            </w:r>
+            <w:proofErr w:type="gramStart"/>
+            <w:r>
+              <w:rPr>
+                <w:rFonts w:ascii="Times New Roman" w:eastAsia="SimSun" w:hAnsi="Times New Roman" w:cs="Times New Roman"/>
+                <w:sz w:val="24"/>
+                <w:szCs w:val="24"/>
+                <w:lang w:eastAsia="zh-CN"/>
+              </w:rPr>
+              <w:t>造化</w:t>
+            </w:r>
+            <w:r>
+              <w:rPr>
+                <w:rFonts w:ascii="Times New Roman" w:eastAsia="SimSun" w:hAnsi="Times New Roman" w:cs="Times New Roman"/>
+                <w:sz w:val="24"/>
+                <w:szCs w:val="24"/>
+                <w:lang w:eastAsia="zh-CN"/>
+              </w:rPr>
+              <w:t xml:space="preserve">, </w:t>
+            </w:r>
+            <w:r>
+              <w:rPr>
+                <w:rFonts w:ascii="Times New Roman" w:eastAsia="SimSun" w:hAnsi="Times New Roman" w:cs="Times New Roman"/>
+                <w:sz w:val="24"/>
+                <w:szCs w:val="24"/>
+              </w:rPr>
+              <w:t xml:space="preserve"> </w:t>
+            </w:r>
+            <w:r>
+              <w:rPr>
+                <w:rFonts w:ascii="Times New Roman" w:eastAsia="SimSun" w:hAnsi="Times New Roman" w:cs="Times New Roman"/>
+                <w:sz w:val="24"/>
+                <w:szCs w:val="24"/>
+              </w:rPr>
+              <w:t>‘</w:t>
+            </w:r>
+            <w:proofErr w:type="spellStart"/>
+            <w:proofErr w:type="gramEnd"/>
+            <w:r>
+              <w:rPr>
+                <w:rFonts w:ascii="Times New Roman" w:eastAsia="SimSun" w:hAnsi="Times New Roman" w:cs="Times New Roman"/>
+                <w:sz w:val="24"/>
+                <w:szCs w:val="24"/>
+              </w:rPr>
+              <w:t>zau</w:t>
+            </w:r>
+            <w:proofErr w:type="spellEnd"/>
+            <w:r>
+              <w:rPr>
+                <w:rFonts w:ascii="Times New Roman" w:eastAsia="SimSun" w:hAnsi="Times New Roman" w:cs="Times New Roman"/>
+                <w:sz w:val="24"/>
+                <w:szCs w:val="24"/>
+              </w:rPr>
+              <w:t xml:space="preserve"> </w:t>
+            </w:r>
+            <w:proofErr w:type="spellStart"/>
+            <w:r>
+              <w:rPr>
+                <w:rFonts w:ascii="Times New Roman" w:eastAsia="SimSun" w:hAnsi="Times New Roman" w:cs="Times New Roman"/>
+                <w:sz w:val="24"/>
+                <w:szCs w:val="24"/>
+              </w:rPr>
+              <w:t>hw</w:t>
+            </w:r>
+            <w:r>
+              <w:rPr>
+                <w:rFonts w:ascii="Times New Roman" w:eastAsia="SimSun" w:hAnsi="Times New Roman" w:cs="Times New Roman"/>
+                <w:sz w:val="24"/>
+                <w:szCs w:val="24"/>
+              </w:rPr>
+              <w:t>ó</w:t>
+            </w:r>
+            <w:proofErr w:type="spellEnd"/>
+            <w:r>
+              <w:rPr>
+                <w:rFonts w:ascii="Times New Roman" w:eastAsia="SimSun" w:hAnsi="Times New Roman" w:cs="Times New Roman"/>
+                <w:sz w:val="24"/>
+                <w:szCs w:val="24"/>
+              </w:rPr>
+              <w:t>’</w:t>
+            </w:r>
+            <w:r>
+              <w:rPr>
+                <w:rFonts w:ascii="Times New Roman" w:eastAsia="SimSun" w:hAnsi="Times New Roman" w:cs="Times New Roman"/>
+                <w:sz w:val="24"/>
+                <w:szCs w:val="24"/>
+              </w:rPr>
+              <w:t>, (meet with)</w:t>
+            </w:r>
+            <w:r>
+              <w:rPr>
+                <w:rFonts w:ascii="Times New Roman" w:eastAsia="SimSun" w:hAnsi="Times New Roman" w:cs="Times New Roman"/>
+                <w:sz w:val="24"/>
+                <w:szCs w:val="24"/>
+                <w:lang w:eastAsia="zh-CN"/>
+              </w:rPr>
+              <w:t xml:space="preserve"> </w:t>
+            </w:r>
+            <w:r>
+              <w:rPr>
+                <w:rFonts w:ascii="Times New Roman" w:eastAsia="SimSun" w:hAnsi="Times New Roman" w:cs="Times New Roman"/>
+                <w:sz w:val="24"/>
+                <w:szCs w:val="24"/>
+                <w:lang w:eastAsia="zh-CN"/>
+              </w:rPr>
+              <w:t>逢吉</w:t>
+            </w:r>
+            <w:r>
+              <w:rPr>
+                <w:rFonts w:ascii="Times New Roman" w:eastAsia="SimSun" w:hAnsi="Times New Roman" w:cs="Times New Roman"/>
+                <w:sz w:val="24"/>
+                <w:szCs w:val="24"/>
+                <w:lang w:eastAsia="zh-CN"/>
+              </w:rPr>
+              <w:t xml:space="preserve">, </w:t>
+            </w:r>
+            <w:r>
+              <w:rPr>
+                <w:rFonts w:ascii="Times New Roman" w:eastAsia="SimSun" w:hAnsi="Times New Roman" w:cs="Times New Roman"/>
+                <w:sz w:val="24"/>
+                <w:szCs w:val="24"/>
+              </w:rPr>
+              <w:t xml:space="preserve"> </w:t>
+            </w:r>
+            <w:proofErr w:type="spellStart"/>
+            <w:r>
+              <w:rPr>
+                <w:rFonts w:ascii="Times New Roman" w:eastAsia="SimSun" w:hAnsi="Times New Roman" w:cs="Times New Roman"/>
+                <w:sz w:val="24"/>
+                <w:szCs w:val="24"/>
+              </w:rPr>
+              <w:t>vúng</w:t>
+            </w:r>
+            <w:proofErr w:type="spellEnd"/>
+            <w:r>
+              <w:rPr>
+                <w:rFonts w:ascii="Times New Roman" w:eastAsia="SimSun" w:hAnsi="Times New Roman" w:cs="Times New Roman"/>
+                <w:sz w:val="24"/>
+                <w:szCs w:val="24"/>
+              </w:rPr>
+              <w:t xml:space="preserve"> </w:t>
+            </w:r>
+            <w:proofErr w:type="spellStart"/>
+            <w:r>
+              <w:rPr>
+                <w:rFonts w:ascii="Times New Roman" w:eastAsia="SimSun" w:hAnsi="Times New Roman" w:cs="Times New Roman"/>
+                <w:sz w:val="24"/>
+                <w:szCs w:val="24"/>
+              </w:rPr>
+              <w:t>kih</w:t>
+            </w:r>
+            <w:proofErr w:type="spellEnd"/>
+            <w:r>
+              <w:rPr>
+                <w:rFonts w:ascii="Times New Roman" w:eastAsia="SimSun" w:hAnsi="Times New Roman" w:cs="Times New Roman"/>
+                <w:sz w:val="24"/>
+                <w:szCs w:val="24"/>
+              </w:rPr>
+              <w:t xml:space="preserve">, (seek </w:t>
+            </w:r>
+            <w:proofErr w:type="spellStart"/>
+            <w:r>
+              <w:rPr>
+                <w:rFonts w:ascii="Times New Roman" w:eastAsia="SimSun" w:hAnsi="Times New Roman" w:cs="Times New Roman"/>
+                <w:sz w:val="24"/>
+                <w:szCs w:val="24"/>
+              </w:rPr>
+              <w:t>luch</w:t>
+            </w:r>
+            <w:proofErr w:type="spellEnd"/>
+            <w:r>
+              <w:rPr>
+                <w:rFonts w:ascii="Times New Roman" w:eastAsia="SimSun" w:hAnsi="Times New Roman" w:cs="Times New Roman"/>
+                <w:sz w:val="24"/>
+                <w:szCs w:val="24"/>
+              </w:rPr>
+              <w:t xml:space="preserve"> and avoid misfortune)</w:t>
+            </w:r>
+            <w:r>
+              <w:rPr>
+                <w:rFonts w:ascii="Times New Roman" w:eastAsia="SimSun" w:hAnsi="Times New Roman" w:cs="Times New Roman"/>
+                <w:sz w:val="24"/>
+                <w:szCs w:val="24"/>
+                <w:lang w:eastAsia="zh-CN"/>
+              </w:rPr>
+              <w:t xml:space="preserve"> </w:t>
+            </w:r>
+            <w:r>
+              <w:rPr>
+                <w:rFonts w:ascii="Times New Roman" w:eastAsia="SimSun" w:hAnsi="Times New Roman" w:cs="Times New Roman"/>
+                <w:sz w:val="24"/>
+                <w:szCs w:val="24"/>
+              </w:rPr>
+              <w:t xml:space="preserve"> </w:t>
+            </w:r>
+            <w:proofErr w:type="spellStart"/>
+            <w:r>
+              <w:rPr>
+                <w:rFonts w:ascii="Times New Roman" w:eastAsia="SimSun" w:hAnsi="Times New Roman" w:cs="Times New Roman"/>
+                <w:sz w:val="24"/>
+                <w:szCs w:val="24"/>
+              </w:rPr>
+              <w:t>趨吉避</w:t>
+            </w:r>
+            <w:proofErr w:type="spellEnd"/>
+            <w:r>
+              <w:rPr>
+                <w:rFonts w:ascii="Times New Roman" w:eastAsia="SimSun" w:hAnsi="Times New Roman" w:cs="Times New Roman"/>
+                <w:sz w:val="24"/>
+                <w:szCs w:val="24"/>
+                <w:lang w:eastAsia="zh-CN"/>
+              </w:rPr>
+              <w:t>凶</w:t>
+            </w:r>
+            <w:r>
+              <w:rPr>
+                <w:rFonts w:ascii="Times New Roman" w:eastAsia="SimSun" w:hAnsi="Times New Roman" w:cs="Times New Roman"/>
+                <w:sz w:val="24"/>
+                <w:szCs w:val="24"/>
+                <w:lang w:eastAsia="zh-CN"/>
+              </w:rPr>
+              <w:t xml:space="preserve">, </w:t>
+            </w:r>
+            <w:proofErr w:type="spellStart"/>
+            <w:r>
+              <w:rPr>
+                <w:rFonts w:ascii="Times New Roman" w:eastAsia="SimSun" w:hAnsi="Times New Roman" w:cs="Times New Roman"/>
+                <w:sz w:val="24"/>
+                <w:szCs w:val="24"/>
+              </w:rPr>
+              <w:t>t’sû</w:t>
+            </w:r>
+            <w:proofErr w:type="spellEnd"/>
+            <w:r>
+              <w:rPr>
+                <w:rFonts w:ascii="Times New Roman" w:eastAsia="SimSun" w:hAnsi="Times New Roman" w:cs="Times New Roman"/>
+                <w:sz w:val="24"/>
+                <w:szCs w:val="24"/>
+              </w:rPr>
+              <w:t xml:space="preserve"> </w:t>
+            </w:r>
+            <w:proofErr w:type="spellStart"/>
+            <w:r>
+              <w:rPr>
+                <w:rFonts w:ascii="Times New Roman" w:eastAsia="SimSun" w:hAnsi="Times New Roman" w:cs="Times New Roman"/>
+                <w:sz w:val="24"/>
+                <w:szCs w:val="24"/>
+              </w:rPr>
+              <w:t>kih</w:t>
+            </w:r>
+            <w:proofErr w:type="spellEnd"/>
+            <w:r>
+              <w:rPr>
+                <w:rFonts w:ascii="Times New Roman" w:eastAsia="SimSun" w:hAnsi="Times New Roman" w:cs="Times New Roman"/>
+                <w:sz w:val="24"/>
+                <w:szCs w:val="24"/>
+              </w:rPr>
+              <w:t xml:space="preserve"> </w:t>
+            </w:r>
+            <w:proofErr w:type="spellStart"/>
+            <w:r>
+              <w:rPr>
+                <w:rFonts w:ascii="Times New Roman" w:eastAsia="SimSun" w:hAnsi="Times New Roman" w:cs="Times New Roman"/>
+                <w:sz w:val="24"/>
+                <w:szCs w:val="24"/>
+              </w:rPr>
+              <w:t>bí</w:t>
+            </w:r>
+            <w:proofErr w:type="spellEnd"/>
+            <w:r>
+              <w:rPr>
+                <w:rFonts w:ascii="Times New Roman" w:eastAsia="SimSun" w:hAnsi="Times New Roman" w:cs="Times New Roman"/>
+                <w:sz w:val="24"/>
+                <w:szCs w:val="24"/>
+              </w:rPr>
+              <w:t xml:space="preserve">’ </w:t>
+            </w:r>
+            <w:proofErr w:type="spellStart"/>
+            <w:r>
+              <w:rPr>
+                <w:rFonts w:ascii="Times New Roman" w:eastAsia="SimSun" w:hAnsi="Times New Roman" w:cs="Times New Roman"/>
+                <w:sz w:val="24"/>
+                <w:szCs w:val="24"/>
+              </w:rPr>
+              <w:t>h’iúng</w:t>
+            </w:r>
+            <w:proofErr w:type="spellEnd"/>
+            <w:r>
+              <w:rPr>
+                <w:rFonts w:ascii="Times New Roman" w:eastAsia="SimSun" w:hAnsi="Times New Roman" w:cs="Times New Roman"/>
+                <w:sz w:val="24"/>
+                <w:szCs w:val="24"/>
+              </w:rPr>
+              <w:t>.</w:t>
             </w:r>
           </w:p>
         </w:tc>
@@ -48,8 +501,91 @@
             <w:tcW w:w="8640" w:type="dxa"/>
           </w:tcPr>
           <w:p>
-            <w:r>
-              <w:t>Luckily, }38¥ hah ‘hau.</w:t>
+            <w:pPr>
+              <w:rPr>
+                <w:rFonts w:ascii="Times New Roman" w:eastAsia="SimSun" w:hAnsi="Times New Roman" w:cs="Times New Roman"/>
+                <w:sz w:val="24"/>
+                <w:szCs w:val="24"/>
+              </w:rPr>
+            </w:pPr>
+            <w:r>
+              <w:rPr>
+                <w:rFonts w:ascii="Times New Roman" w:eastAsia="SimSun" w:hAnsi="Times New Roman" w:cs="Times New Roman"/>
+                <w:sz w:val="24"/>
+                <w:szCs w:val="24"/>
+              </w:rPr>
+              <w:t>Luckily,</w:t>
+            </w:r>
+            <w:r>
+              <w:rPr>
+                <w:rFonts w:ascii="Times New Roman" w:eastAsia="SimSun" w:hAnsi="Times New Roman" w:cs="Times New Roman"/>
+                <w:sz w:val="24"/>
+                <w:szCs w:val="24"/>
+                <w:lang w:eastAsia="zh-CN"/>
+              </w:rPr>
+              <w:t xml:space="preserve"> </w:t>
+            </w:r>
+            <w:proofErr w:type="gramStart"/>
+            <w:r>
+              <w:rPr>
+                <w:rFonts w:ascii="Times New Roman" w:eastAsia="SimSun" w:hAnsi="Times New Roman" w:cs="Times New Roman"/>
+                <w:sz w:val="24"/>
+                <w:szCs w:val="24"/>
+                <w:lang w:eastAsia="zh-CN"/>
+              </w:rPr>
+              <w:t>恰好</w:t>
+            </w:r>
+            <w:r>
+              <w:rPr>
+                <w:rFonts w:ascii="Times New Roman" w:eastAsia="SimSun" w:hAnsi="Times New Roman" w:cs="Times New Roman"/>
+                <w:sz w:val="24"/>
+                <w:szCs w:val="24"/>
+                <w:lang w:eastAsia="zh-CN"/>
+              </w:rPr>
+              <w:t xml:space="preserve">, </w:t>
+            </w:r>
+            <w:r>
+              <w:rPr>
+                <w:rFonts w:ascii="Times New Roman" w:eastAsia="SimSun" w:hAnsi="Times New Roman" w:cs="Times New Roman"/>
+                <w:sz w:val="24"/>
+                <w:szCs w:val="24"/>
+              </w:rPr>
+              <w:t xml:space="preserve"> hah</w:t>
+            </w:r>
+            <w:proofErr w:type="gramEnd"/>
+            <w:r>
+              <w:rPr>
+                <w:rFonts w:ascii="Times New Roman" w:eastAsia="SimSun" w:hAnsi="Times New Roman" w:cs="Times New Roman"/>
+                <w:sz w:val="24"/>
+                <w:szCs w:val="24"/>
+              </w:rPr>
+              <w:t xml:space="preserve"> </w:t>
+            </w:r>
+            <w:r>
+              <w:rPr>
+                <w:rFonts w:ascii="Times New Roman" w:eastAsia="SimSun" w:hAnsi="Times New Roman" w:cs="Times New Roman"/>
+                <w:sz w:val="24"/>
+                <w:szCs w:val="24"/>
+              </w:rPr>
+              <w:t>‘</w:t>
+            </w:r>
+            <w:proofErr w:type="spellStart"/>
+            <w:r>
+              <w:rPr>
+                <w:rFonts w:ascii="Times New Roman" w:eastAsia="SimSun" w:hAnsi="Times New Roman" w:cs="Times New Roman"/>
+                <w:sz w:val="24"/>
+                <w:szCs w:val="24"/>
+              </w:rPr>
+              <w:t>hau</w:t>
+            </w:r>
+            <w:proofErr w:type="spellEnd"/>
+            <w:r>
+              <w:rPr>
+                <w:rFonts w:ascii="Times New Roman" w:eastAsia="SimSun" w:hAnsi="Times New Roman" w:cs="Times New Roman"/>
+                <w:sz w:val="24"/>
+                <w:szCs w:val="24"/>
+              </w:rPr>
+              <w:t>.</w:t>
             </w:r>
           </w:p>
         </w:tc>
@@ -60,8 +596,270 @@
             <w:tcW w:w="8640" w:type="dxa"/>
           </w:tcPr>
           <w:p>
-            <w:r>
-              <w:t>Lucky, (day) 7 A kib nyih, AF hau</w:t>
+            <w:pPr>
+              <w:rPr>
+                <w:rFonts w:ascii="Times New Roman" w:eastAsia="SimSun" w:hAnsi="Times New Roman" w:cs="Times New Roman"/>
+                <w:sz w:val="24"/>
+                <w:szCs w:val="24"/>
+              </w:rPr>
+            </w:pPr>
+            <w:r>
+              <w:rPr>
+                <w:rFonts w:ascii="Times New Roman" w:eastAsia="SimSun" w:hAnsi="Times New Roman" w:cs="Times New Roman"/>
+                <w:sz w:val="24"/>
+                <w:szCs w:val="24"/>
+              </w:rPr>
+              <w:t>Lucky, (day)</w:t>
+            </w:r>
+            <w:r>
+              <w:rPr>
+                <w:rFonts w:ascii="Times New Roman" w:eastAsia="SimSun" w:hAnsi="Times New Roman" w:cs="Times New Roman"/>
+                <w:sz w:val="24"/>
+                <w:szCs w:val="24"/>
+                <w:lang w:eastAsia="zh-CN"/>
+              </w:rPr>
+              <w:t xml:space="preserve"> </w:t>
+            </w:r>
+            <w:proofErr w:type="gramStart"/>
+            <w:r>
+              <w:rPr>
+                <w:rFonts w:ascii="Times New Roman" w:eastAsia="SimSun" w:hAnsi="Times New Roman" w:cs="Times New Roman"/>
+                <w:sz w:val="24"/>
+                <w:szCs w:val="24"/>
+                <w:lang w:eastAsia="zh-CN"/>
+              </w:rPr>
+              <w:t>吉日</w:t>
+            </w:r>
+            <w:r>
+              <w:rPr>
+                <w:rFonts w:ascii="Times New Roman" w:eastAsia="SimSun" w:hAnsi="Times New Roman" w:cs="Times New Roman"/>
+                <w:sz w:val="24"/>
+                <w:szCs w:val="24"/>
+                <w:lang w:eastAsia="zh-CN"/>
+              </w:rPr>
+              <w:t xml:space="preserve">, </w:t>
+            </w:r>
+            <w:r>
+              <w:rPr>
+                <w:rFonts w:ascii="Times New Roman" w:eastAsia="SimSun" w:hAnsi="Times New Roman" w:cs="Times New Roman"/>
+                <w:sz w:val="24"/>
+                <w:szCs w:val="24"/>
+              </w:rPr>
+              <w:t xml:space="preserve"> </w:t>
+            </w:r>
+            <w:proofErr w:type="spellStart"/>
+            <w:r>
+              <w:rPr>
+                <w:rFonts w:ascii="Times New Roman" w:eastAsia="SimSun" w:hAnsi="Times New Roman" w:cs="Times New Roman"/>
+                <w:sz w:val="24"/>
+                <w:szCs w:val="24"/>
+              </w:rPr>
+              <w:t>ki</w:t>
+            </w:r>
+            <w:r>
+              <w:rPr>
+                <w:rFonts w:ascii="Times New Roman" w:eastAsia="SimSun" w:hAnsi="Times New Roman" w:cs="Times New Roman"/>
+                <w:sz w:val="24"/>
+                <w:szCs w:val="24"/>
+              </w:rPr>
+              <w:t>h</w:t>
+            </w:r>
+            <w:proofErr w:type="spellEnd"/>
+            <w:proofErr w:type="gramEnd"/>
+            <w:r>
+              <w:rPr>
+                <w:rFonts w:ascii="Times New Roman" w:eastAsia="SimSun" w:hAnsi="Times New Roman" w:cs="Times New Roman"/>
+                <w:sz w:val="24"/>
+                <w:szCs w:val="24"/>
+              </w:rPr>
+              <w:t xml:space="preserve"> </w:t>
+            </w:r>
+            <w:proofErr w:type="spellStart"/>
+            <w:r>
+              <w:rPr>
+                <w:rFonts w:ascii="Times New Roman" w:eastAsia="SimSun" w:hAnsi="Times New Roman" w:cs="Times New Roman"/>
+                <w:sz w:val="24"/>
+                <w:szCs w:val="24"/>
+              </w:rPr>
+              <w:t>nyih</w:t>
+            </w:r>
+            <w:proofErr w:type="spellEnd"/>
+            <w:r>
+              <w:rPr>
+                <w:rFonts w:ascii="Times New Roman" w:eastAsia="SimSun" w:hAnsi="Times New Roman" w:cs="Times New Roman"/>
+                <w:sz w:val="24"/>
+                <w:szCs w:val="24"/>
+              </w:rPr>
+              <w:t xml:space="preserve">, </w:t>
+            </w:r>
+            <w:r>
+              <w:rPr>
+                <w:rFonts w:ascii="Times New Roman" w:eastAsia="SimSun" w:hAnsi="Times New Roman" w:cs="Times New Roman"/>
+                <w:sz w:val="24"/>
+                <w:szCs w:val="24"/>
+                <w:lang w:eastAsia="zh-CN"/>
+              </w:rPr>
+              <w:t xml:space="preserve"> </w:t>
+            </w:r>
+            <w:r>
+              <w:rPr>
+                <w:rFonts w:ascii="Times New Roman" w:eastAsia="SimSun" w:hAnsi="Times New Roman" w:cs="Times New Roman"/>
+                <w:sz w:val="24"/>
+                <w:szCs w:val="24"/>
+                <w:lang w:eastAsia="zh-CN"/>
+              </w:rPr>
+              <w:t>好日</w:t>
+            </w:r>
+            <w:r>
+              <w:rPr>
+                <w:rFonts w:ascii="Times New Roman" w:eastAsia="SimSun" w:hAnsi="Times New Roman" w:cs="Times New Roman"/>
+                <w:sz w:val="24"/>
+                <w:szCs w:val="24"/>
+                <w:lang w:eastAsia="zh-CN"/>
+              </w:rPr>
+              <w:t>,</w:t>
+            </w:r>
+            <w:r>
+              <w:rPr>
+                <w:rFonts w:ascii="Times New Roman" w:eastAsia="SimSun" w:hAnsi="Times New Roman" w:cs="Times New Roman"/>
+                <w:sz w:val="24"/>
+                <w:szCs w:val="24"/>
+              </w:rPr>
+              <w:t xml:space="preserve"> </w:t>
+            </w:r>
+            <w:proofErr w:type="spellStart"/>
+            <w:r>
+              <w:rPr>
+                <w:rFonts w:ascii="Times New Roman" w:eastAsia="SimSun" w:hAnsi="Times New Roman" w:cs="Times New Roman"/>
+                <w:sz w:val="24"/>
+                <w:szCs w:val="24"/>
+              </w:rPr>
+              <w:t>hau</w:t>
+            </w:r>
+            <w:proofErr w:type="spellEnd"/>
+            <w:r>
+              <w:rPr>
+                <w:rFonts w:ascii="Times New Roman" w:eastAsia="SimSun" w:hAnsi="Times New Roman" w:cs="Times New Roman"/>
+                <w:sz w:val="24"/>
+                <w:szCs w:val="24"/>
+              </w:rPr>
+              <w:t xml:space="preserve"> </w:t>
+            </w:r>
+            <w:proofErr w:type="spellStart"/>
+            <w:r>
+              <w:rPr>
+                <w:rFonts w:ascii="Times New Roman" w:eastAsia="SimSun" w:hAnsi="Times New Roman" w:cs="Times New Roman"/>
+                <w:sz w:val="24"/>
+                <w:szCs w:val="24"/>
+              </w:rPr>
+              <w:t>nyih</w:t>
+            </w:r>
+            <w:proofErr w:type="spellEnd"/>
+            <w:r>
+              <w:rPr>
+                <w:rFonts w:ascii="Times New Roman" w:eastAsia="SimSun" w:hAnsi="Times New Roman" w:cs="Times New Roman"/>
+                <w:sz w:val="24"/>
+                <w:szCs w:val="24"/>
+              </w:rPr>
+              <w:t>, (opportunity)</w:t>
+            </w:r>
+            <w:r>
+              <w:rPr>
+                <w:rFonts w:ascii="Times New Roman" w:eastAsia="SimSun" w:hAnsi="Times New Roman" w:cs="Times New Roman"/>
+                <w:sz w:val="24"/>
+                <w:szCs w:val="24"/>
+                <w:lang w:eastAsia="zh-CN"/>
+              </w:rPr>
+              <w:t xml:space="preserve"> </w:t>
+            </w:r>
+            <w:r>
+              <w:rPr>
+                <w:rFonts w:ascii="Times New Roman" w:eastAsia="SimSun" w:hAnsi="Times New Roman" w:cs="Times New Roman"/>
+                <w:sz w:val="24"/>
+                <w:szCs w:val="24"/>
+                <w:lang w:eastAsia="zh-CN"/>
+              </w:rPr>
+              <w:t>好</w:t>
+            </w:r>
+            <w:r>
+              <w:rPr>
+                <w:rFonts w:ascii="Times New Roman" w:eastAsia="SimSun" w:hAnsi="Times New Roman" w:cs="Times New Roman"/>
+                <w:sz w:val="24"/>
+                <w:szCs w:val="24"/>
+                <w:lang w:eastAsia="zh-CN"/>
+              </w:rPr>
+              <w:t>機會</w:t>
+            </w:r>
+            <w:r>
+              <w:rPr>
+                <w:rFonts w:ascii="Times New Roman" w:eastAsia="SimSun" w:hAnsi="Times New Roman" w:cs="Times New Roman"/>
+                <w:sz w:val="24"/>
+                <w:szCs w:val="24"/>
+                <w:lang w:eastAsia="zh-CN"/>
+              </w:rPr>
+              <w:t xml:space="preserve">, </w:t>
+            </w:r>
+            <w:r>
+              <w:rPr>
+                <w:rFonts w:ascii="Times New Roman" w:eastAsia="SimSun" w:hAnsi="Times New Roman" w:cs="Times New Roman"/>
+                <w:sz w:val="24"/>
+                <w:szCs w:val="24"/>
+              </w:rPr>
+              <w:t xml:space="preserve"> ‘</w:t>
+            </w:r>
+            <w:proofErr w:type="spellStart"/>
+            <w:r>
+              <w:rPr>
+                <w:rFonts w:ascii="Times New Roman" w:eastAsia="SimSun" w:hAnsi="Times New Roman" w:cs="Times New Roman"/>
+                <w:sz w:val="24"/>
+                <w:szCs w:val="24"/>
+              </w:rPr>
+              <w:t>hau</w:t>
+            </w:r>
+            <w:proofErr w:type="spellEnd"/>
+            <w:r>
+              <w:rPr>
+                <w:rFonts w:ascii="Times New Roman" w:eastAsia="SimSun" w:hAnsi="Times New Roman" w:cs="Times New Roman"/>
+                <w:sz w:val="24"/>
+                <w:szCs w:val="24"/>
+              </w:rPr>
+              <w:t xml:space="preserve"> ‘</w:t>
+            </w:r>
+            <w:proofErr w:type="spellStart"/>
+            <w:r>
+              <w:rPr>
+                <w:rFonts w:ascii="Times New Roman" w:eastAsia="SimSun" w:hAnsi="Times New Roman" w:cs="Times New Roman"/>
+                <w:sz w:val="24"/>
+                <w:szCs w:val="24"/>
+              </w:rPr>
+              <w:t>kí</w:t>
+            </w:r>
+            <w:proofErr w:type="spellEnd"/>
+            <w:r>
+              <w:rPr>
+                <w:rFonts w:ascii="Times New Roman" w:eastAsia="SimSun" w:hAnsi="Times New Roman" w:cs="Times New Roman"/>
+                <w:sz w:val="24"/>
+                <w:szCs w:val="24"/>
+              </w:rPr>
+              <w:t xml:space="preserve"> </w:t>
+            </w:r>
+            <w:proofErr w:type="spellStart"/>
+            <w:r>
+              <w:rPr>
+                <w:rFonts w:ascii="Times New Roman" w:eastAsia="SimSun" w:hAnsi="Times New Roman" w:cs="Times New Roman"/>
+                <w:sz w:val="24"/>
+                <w:szCs w:val="24"/>
+              </w:rPr>
+              <w:t>wé</w:t>
+            </w:r>
+            <w:proofErr w:type="spellEnd"/>
+            <w:r>
+              <w:rPr>
+                <w:rFonts w:ascii="Times New Roman" w:eastAsia="SimSun" w:hAnsi="Times New Roman" w:cs="Times New Roman"/>
+                <w:sz w:val="24"/>
+                <w:szCs w:val="24"/>
+              </w:rPr>
+              <w:t xml:space="preserve">’. </w:t>
             </w:r>
           </w:p>
         </w:tc>
@@ -72,8 +870,161 @@
             <w:tcW w:w="8640" w:type="dxa"/>
           </w:tcPr>
           <w:p>
-            <w:r>
-              <w:t>Lucraban, (seed } Kk haf ia‘ fing</w:t>
+            <w:pPr>
+              <w:rPr>
+                <w:rFonts w:ascii="Times New Roman" w:eastAsia="SimSun" w:hAnsi="Times New Roman" w:cs="Times New Roman"/>
+                <w:sz w:val="24"/>
+                <w:szCs w:val="24"/>
+              </w:rPr>
+            </w:pPr>
+            <w:proofErr w:type="spellStart"/>
+            <w:r>
+              <w:rPr>
+                <w:rFonts w:ascii="Times New Roman" w:eastAsia="SimSun" w:hAnsi="Times New Roman" w:cs="Times New Roman"/>
+                <w:sz w:val="24"/>
+                <w:szCs w:val="24"/>
+              </w:rPr>
+              <w:t>Lucraban</w:t>
+            </w:r>
+            <w:proofErr w:type="spellEnd"/>
+            <w:r>
+              <w:rPr>
+                <w:rFonts w:ascii="Times New Roman" w:eastAsia="SimSun" w:hAnsi="Times New Roman" w:cs="Times New Roman"/>
+                <w:sz w:val="24"/>
+                <w:szCs w:val="24"/>
+              </w:rPr>
+              <w:t>, (</w:t>
+            </w:r>
+            <w:proofErr w:type="gramStart"/>
+            <w:r>
+              <w:rPr>
+                <w:rFonts w:ascii="Times New Roman" w:eastAsia="SimSun" w:hAnsi="Times New Roman" w:cs="Times New Roman"/>
+                <w:sz w:val="24"/>
+                <w:szCs w:val="24"/>
+              </w:rPr>
+              <w:t>seed</w:t>
+            </w:r>
+            <w:r>
+              <w:rPr>
+                <w:rFonts w:ascii="Times New Roman" w:eastAsia="SimSun" w:hAnsi="Times New Roman" w:cs="Times New Roman"/>
+                <w:sz w:val="24"/>
+                <w:szCs w:val="24"/>
+              </w:rPr>
+              <w:t xml:space="preserve">) </w:t>
+            </w:r>
+            <w:r>
+              <w:rPr>
+                <w:rFonts w:ascii="Times New Roman" w:eastAsia="SimSun" w:hAnsi="Times New Roman" w:cs="Times New Roman"/>
+                <w:sz w:val="24"/>
+                <w:szCs w:val="24"/>
+              </w:rPr>
+              <w:t xml:space="preserve"> </w:t>
+            </w:r>
+            <w:proofErr w:type="spellStart"/>
+            <w:r>
+              <w:rPr>
+                <w:rFonts w:ascii="Times New Roman" w:eastAsia="SimSun" w:hAnsi="Times New Roman" w:cs="Times New Roman"/>
+                <w:sz w:val="24"/>
+                <w:szCs w:val="24"/>
+              </w:rPr>
+              <w:t>大楓子</w:t>
+            </w:r>
+            <w:proofErr w:type="spellEnd"/>
+            <w:proofErr w:type="gramEnd"/>
+            <w:r>
+              <w:rPr>
+                <w:rFonts w:ascii="Times New Roman" w:eastAsia="SimSun" w:hAnsi="Times New Roman" w:cs="Times New Roman"/>
+                <w:sz w:val="24"/>
+                <w:szCs w:val="24"/>
+                <w:lang w:eastAsia="zh-CN"/>
+              </w:rPr>
+              <w:t xml:space="preserve">, </w:t>
+            </w:r>
+            <w:r>
+              <w:rPr>
+                <w:rFonts w:ascii="Times New Roman" w:eastAsia="SimSun" w:hAnsi="Times New Roman" w:cs="Times New Roman"/>
+                <w:sz w:val="24"/>
+                <w:szCs w:val="24"/>
+              </w:rPr>
+              <w:t xml:space="preserve"> </w:t>
+            </w:r>
+            <w:proofErr w:type="spellStart"/>
+            <w:r>
+              <w:rPr>
+                <w:rFonts w:ascii="Times New Roman" w:eastAsia="SimSun" w:hAnsi="Times New Roman" w:cs="Times New Roman"/>
+                <w:sz w:val="24"/>
+                <w:szCs w:val="24"/>
+              </w:rPr>
+              <w:t>tá</w:t>
+            </w:r>
+            <w:proofErr w:type="spellEnd"/>
+            <w:r>
+              <w:rPr>
+                <w:rFonts w:ascii="Times New Roman" w:eastAsia="SimSun" w:hAnsi="Times New Roman" w:cs="Times New Roman"/>
+                <w:sz w:val="24"/>
+                <w:szCs w:val="24"/>
+              </w:rPr>
+              <w:t>’</w:t>
+            </w:r>
+            <w:r>
+              <w:rPr>
+                <w:rFonts w:ascii="Times New Roman" w:eastAsia="SimSun" w:hAnsi="Times New Roman" w:cs="Times New Roman"/>
+                <w:sz w:val="24"/>
+                <w:szCs w:val="24"/>
+              </w:rPr>
+              <w:t xml:space="preserve"> </w:t>
+            </w:r>
+            <w:proofErr w:type="spellStart"/>
+            <w:r>
+              <w:rPr>
+                <w:rFonts w:ascii="Times New Roman" w:eastAsia="SimSun" w:hAnsi="Times New Roman" w:cs="Times New Roman"/>
+                <w:sz w:val="24"/>
+                <w:szCs w:val="24"/>
+              </w:rPr>
+              <w:t>f</w:t>
+            </w:r>
+            <w:r>
+              <w:rPr>
+                <w:rFonts w:ascii="Times New Roman" w:eastAsia="SimSun" w:hAnsi="Times New Roman" w:cs="Times New Roman"/>
+                <w:sz w:val="24"/>
+                <w:szCs w:val="24"/>
+              </w:rPr>
+              <w:t>ú</w:t>
+            </w:r>
+            <w:r>
+              <w:rPr>
+                <w:rFonts w:ascii="Times New Roman" w:eastAsia="SimSun" w:hAnsi="Times New Roman" w:cs="Times New Roman"/>
+                <w:sz w:val="24"/>
+                <w:szCs w:val="24"/>
+              </w:rPr>
+              <w:t>ng</w:t>
+            </w:r>
+            <w:proofErr w:type="spellEnd"/>
+            <w:r>
+              <w:rPr>
+                <w:rFonts w:ascii="Times New Roman" w:eastAsia="SimSun" w:hAnsi="Times New Roman" w:cs="Times New Roman"/>
+                <w:sz w:val="24"/>
+                <w:szCs w:val="24"/>
+              </w:rPr>
+              <w:t xml:space="preserve"> ‘</w:t>
+            </w:r>
+            <w:proofErr w:type="spellStart"/>
+            <w:r>
+              <w:rPr>
+                <w:rFonts w:ascii="Times New Roman" w:eastAsia="SimSun" w:hAnsi="Times New Roman" w:cs="Times New Roman"/>
+                <w:sz w:val="24"/>
+                <w:szCs w:val="24"/>
+              </w:rPr>
+              <w:t>tsz</w:t>
+            </w:r>
+            <w:proofErr w:type="spellEnd"/>
+            <w:r>
+              <w:rPr>
+                <w:rFonts w:ascii="Times New Roman" w:eastAsia="SimSun" w:hAnsi="Times New Roman" w:cs="Times New Roman"/>
+                <w:sz w:val="24"/>
+                <w:szCs w:val="24"/>
+              </w:rPr>
+              <w:t xml:space="preserve">. </w:t>
             </w:r>
           </w:p>
         </w:tc>
@@ -84,24 +1035,276 @@
             <w:tcW w:w="8640" w:type="dxa"/>
           </w:tcPr>
           <w:p>
+            <w:pPr>
+              <w:rPr>
+                <w:rFonts w:ascii="Times New Roman" w:eastAsia="SimSun" w:hAnsi="Times New Roman" w:cs="Times New Roman"/>
+                <w:sz w:val="24"/>
+                <w:szCs w:val="24"/>
+              </w:rPr>
+            </w:pPr>
+            <w:r>
+              <w:rPr>
+                <w:rFonts w:ascii="Times New Roman" w:eastAsia="SimSun" w:hAnsi="Times New Roman" w:cs="Times New Roman"/>
+                <w:sz w:val="24"/>
+                <w:szCs w:val="24"/>
+              </w:rPr>
+              <w:t>Ludicrous,</w:t>
+            </w:r>
+            <w:r>
+              <w:rPr>
+                <w:rFonts w:ascii="Times New Roman" w:eastAsia="SimSun" w:hAnsi="Times New Roman" w:cs="Times New Roman"/>
+                <w:sz w:val="24"/>
+                <w:szCs w:val="24"/>
+                <w:lang w:eastAsia="zh-CN"/>
+              </w:rPr>
+              <w:t xml:space="preserve"> </w:t>
+            </w:r>
             <w:proofErr w:type="gramStart"/>
             <w:r>
-              <w:t xml:space="preserve">Ludicrous, </w:t>
-            </w:r>
-            <w:r>
-              <w:t xml:space="preserve"> Ty</w:t>
-            </w:r>
+              <w:rPr>
+                <w:rFonts w:ascii="Times New Roman" w:eastAsia="SimSun" w:hAnsi="Times New Roman" w:cs="Times New Roman"/>
+                <w:sz w:val="24"/>
+                <w:szCs w:val="24"/>
+                <w:lang w:eastAsia="zh-CN"/>
+              </w:rPr>
+              <w:t>可笑</w:t>
+            </w:r>
+            <w:r>
+              <w:rPr>
+                <w:rFonts w:ascii="Times New Roman" w:eastAsia="SimSun" w:hAnsi="Times New Roman" w:cs="Times New Roman"/>
+                <w:sz w:val="24"/>
+                <w:szCs w:val="24"/>
+                <w:lang w:eastAsia="zh-CN"/>
+              </w:rPr>
+              <w:t xml:space="preserve">, </w:t>
+            </w:r>
+            <w:r>
+              <w:rPr>
+                <w:rFonts w:ascii="Times New Roman" w:eastAsia="SimSun" w:hAnsi="Times New Roman" w:cs="Times New Roman"/>
+                <w:sz w:val="24"/>
+                <w:szCs w:val="24"/>
+              </w:rPr>
+              <w:t xml:space="preserve"> </w:t>
+            </w:r>
+            <w:r>
+              <w:rPr>
+                <w:rFonts w:ascii="Times New Roman" w:eastAsia="SimSun" w:hAnsi="Times New Roman" w:cs="Times New Roman"/>
+                <w:sz w:val="24"/>
+                <w:szCs w:val="24"/>
+              </w:rPr>
+              <w:t>‘</w:t>
+            </w:r>
+            <w:proofErr w:type="spellStart"/>
             <w:proofErr w:type="gramEnd"/>
             <w:r>
-              <w:t xml:space="preserve"> 4 *</w:t>
+              <w:rPr>
+                <w:rFonts w:ascii="Times New Roman" w:eastAsia="SimSun" w:hAnsi="Times New Roman" w:cs="Times New Roman"/>
+                <w:sz w:val="24"/>
+                <w:szCs w:val="24"/>
+              </w:rPr>
+              <w:t>k</w:t>
+            </w:r>
+            <w:r>
+              <w:rPr>
+                <w:rFonts w:ascii="Times New Roman" w:eastAsia="SimSun" w:hAnsi="Times New Roman" w:cs="Times New Roman"/>
+                <w:sz w:val="24"/>
+                <w:szCs w:val="24"/>
+              </w:rPr>
+              <w:t>’ó</w:t>
+            </w:r>
+            <w:proofErr w:type="spellEnd"/>
+            <w:r>
+              <w:rPr>
+                <w:rFonts w:ascii="Times New Roman" w:eastAsia="SimSun" w:hAnsi="Times New Roman" w:cs="Times New Roman"/>
+                <w:sz w:val="24"/>
+                <w:szCs w:val="24"/>
+              </w:rPr>
+              <w:t xml:space="preserve"> </w:t>
             </w:r>
             <w:proofErr w:type="spellStart"/>
             <w:r>
-              <w:t>k’d</w:t>
+              <w:rPr>
+                <w:rFonts w:ascii="Times New Roman" w:eastAsia="SimSun" w:hAnsi="Times New Roman" w:cs="Times New Roman"/>
+                <w:sz w:val="24"/>
+                <w:szCs w:val="24"/>
+              </w:rPr>
+              <w:t>sia</w:t>
+            </w:r>
+            <w:r>
+              <w:rPr>
+                <w:rFonts w:ascii="Times New Roman" w:eastAsia="SimSun" w:hAnsi="Times New Roman" w:cs="Times New Roman"/>
+                <w:sz w:val="24"/>
+                <w:szCs w:val="24"/>
+              </w:rPr>
+              <w:t>u</w:t>
             </w:r>
             <w:proofErr w:type="spellEnd"/>
             <w:r>
-              <w:t xml:space="preserve"> sian‘, Hy ‘hau</w:t>
+              <w:rPr>
+                <w:rFonts w:ascii="Times New Roman" w:eastAsia="SimSun" w:hAnsi="Times New Roman" w:cs="Times New Roman"/>
+                <w:sz w:val="24"/>
+                <w:szCs w:val="24"/>
+              </w:rPr>
+              <w:t>’</w:t>
+            </w:r>
+            <w:r>
+              <w:rPr>
+                <w:rFonts w:ascii="Times New Roman" w:eastAsia="SimSun" w:hAnsi="Times New Roman" w:cs="Times New Roman"/>
+                <w:sz w:val="24"/>
+                <w:szCs w:val="24"/>
+              </w:rPr>
+              <w:t xml:space="preserve">, </w:t>
+            </w:r>
+            <w:r>
+              <w:rPr>
+                <w:rFonts w:ascii="Times New Roman" w:eastAsia="SimSun" w:hAnsi="Times New Roman" w:cs="Times New Roman"/>
+                <w:sz w:val="24"/>
+                <w:szCs w:val="24"/>
+                <w:lang w:eastAsia="zh-CN"/>
+              </w:rPr>
+              <w:t>好笑</w:t>
+            </w:r>
+            <w:r>
+              <w:rPr>
+                <w:rFonts w:ascii="Times New Roman" w:eastAsia="SimSun" w:hAnsi="Times New Roman" w:cs="Times New Roman"/>
+                <w:sz w:val="24"/>
+                <w:szCs w:val="24"/>
+                <w:lang w:eastAsia="zh-CN"/>
+              </w:rPr>
+              <w:t xml:space="preserve">, </w:t>
+            </w:r>
+            <w:r>
+              <w:rPr>
+                <w:rFonts w:ascii="Times New Roman" w:eastAsia="SimSun" w:hAnsi="Times New Roman" w:cs="Times New Roman"/>
+                <w:sz w:val="24"/>
+                <w:szCs w:val="24"/>
+              </w:rPr>
+              <w:t xml:space="preserve"> ‘</w:t>
+            </w:r>
+            <w:proofErr w:type="spellStart"/>
+            <w:r>
+              <w:rPr>
+                <w:rFonts w:ascii="Times New Roman" w:eastAsia="SimSun" w:hAnsi="Times New Roman" w:cs="Times New Roman"/>
+                <w:sz w:val="24"/>
+                <w:szCs w:val="24"/>
+              </w:rPr>
+              <w:t>hau</w:t>
+            </w:r>
+            <w:proofErr w:type="spellEnd"/>
+            <w:r>
+              <w:rPr>
+                <w:rFonts w:ascii="Times New Roman" w:eastAsia="SimSun" w:hAnsi="Times New Roman" w:cs="Times New Roman"/>
+                <w:sz w:val="24"/>
+                <w:szCs w:val="24"/>
+              </w:rPr>
+              <w:t xml:space="preserve"> </w:t>
+            </w:r>
+            <w:proofErr w:type="spellStart"/>
+            <w:r>
+              <w:rPr>
+                <w:rFonts w:ascii="Times New Roman" w:eastAsia="SimSun" w:hAnsi="Times New Roman" w:cs="Times New Roman"/>
+                <w:sz w:val="24"/>
+                <w:szCs w:val="24"/>
+              </w:rPr>
+              <w:t>siau</w:t>
+            </w:r>
+            <w:proofErr w:type="spellEnd"/>
+            <w:r>
+              <w:rPr>
+                <w:rFonts w:ascii="Times New Roman" w:eastAsia="SimSun" w:hAnsi="Times New Roman" w:cs="Times New Roman"/>
+                <w:sz w:val="24"/>
+                <w:szCs w:val="24"/>
+              </w:rPr>
+              <w:t xml:space="preserve">’, </w:t>
+            </w:r>
+            <w:r>
+              <w:rPr>
+                <w:rFonts w:ascii="Times New Roman" w:eastAsia="SimSun" w:hAnsi="Times New Roman" w:cs="Times New Roman"/>
+                <w:sz w:val="24"/>
+                <w:szCs w:val="24"/>
+                <w:lang w:eastAsia="zh-CN"/>
+              </w:rPr>
+              <w:t xml:space="preserve"> </w:t>
+            </w:r>
+            <w:r>
+              <w:rPr>
+                <w:rFonts w:ascii="Times New Roman" w:eastAsia="SimSun" w:hAnsi="Times New Roman" w:cs="Times New Roman"/>
+                <w:sz w:val="24"/>
+                <w:szCs w:val="24"/>
+                <w:lang w:eastAsia="zh-CN"/>
+              </w:rPr>
+              <w:t>惹人笑</w:t>
+            </w:r>
+            <w:r>
+              <w:rPr>
+                <w:rFonts w:ascii="Times New Roman" w:eastAsia="SimSun" w:hAnsi="Times New Roman" w:cs="Times New Roman"/>
+                <w:sz w:val="24"/>
+                <w:szCs w:val="24"/>
+                <w:lang w:eastAsia="zh-CN"/>
+              </w:rPr>
+              <w:t xml:space="preserve">, </w:t>
+            </w:r>
+            <w:r>
+              <w:rPr>
+                <w:rFonts w:ascii="Times New Roman" w:eastAsia="SimSun" w:hAnsi="Times New Roman" w:cs="Times New Roman"/>
+                <w:sz w:val="24"/>
+                <w:szCs w:val="24"/>
+              </w:rPr>
+              <w:t>‘</w:t>
+            </w:r>
+            <w:proofErr w:type="spellStart"/>
+            <w:r>
+              <w:rPr>
+                <w:rFonts w:ascii="Times New Roman" w:eastAsia="SimSun" w:hAnsi="Times New Roman" w:cs="Times New Roman"/>
+                <w:sz w:val="24"/>
+                <w:szCs w:val="24"/>
+              </w:rPr>
+              <w:t>zá</w:t>
+            </w:r>
+            <w:proofErr w:type="spellEnd"/>
+            <w:r>
+              <w:rPr>
+                <w:rFonts w:ascii="Times New Roman" w:eastAsia="SimSun" w:hAnsi="Times New Roman" w:cs="Times New Roman"/>
+                <w:sz w:val="24"/>
+                <w:szCs w:val="24"/>
+              </w:rPr>
+              <w:t xml:space="preserve"> </w:t>
+            </w:r>
+            <w:proofErr w:type="spellStart"/>
+            <w:r>
+              <w:rPr>
+                <w:rFonts w:ascii="Times New Roman" w:eastAsia="SimSun" w:hAnsi="Times New Roman" w:cs="Times New Roman"/>
+                <w:sz w:val="24"/>
+                <w:szCs w:val="24"/>
+              </w:rPr>
+              <w:t>niun</w:t>
+            </w:r>
+            <w:proofErr w:type="spellEnd"/>
+            <w:r>
+              <w:rPr>
+                <w:rFonts w:ascii="Times New Roman" w:eastAsia="SimSun" w:hAnsi="Times New Roman" w:cs="Times New Roman"/>
+                <w:sz w:val="24"/>
+                <w:szCs w:val="24"/>
+              </w:rPr>
+              <w:t xml:space="preserve"> </w:t>
+            </w:r>
+            <w:proofErr w:type="spellStart"/>
+            <w:r>
+              <w:rPr>
+                <w:rFonts w:ascii="Times New Roman" w:eastAsia="SimSun" w:hAnsi="Times New Roman" w:cs="Times New Roman"/>
+                <w:sz w:val="24"/>
+                <w:szCs w:val="24"/>
+              </w:rPr>
+              <w:t>siau</w:t>
+            </w:r>
+            <w:proofErr w:type="spellEnd"/>
+            <w:r>
+              <w:rPr>
+                <w:rFonts w:ascii="Times New Roman" w:eastAsia="SimSun" w:hAnsi="Times New Roman" w:cs="Times New Roman"/>
+                <w:sz w:val="24"/>
+                <w:szCs w:val="24"/>
+              </w:rPr>
+              <w:t xml:space="preserve">’. </w:t>
             </w:r>
           </w:p>
         </w:tc>
@@ -112,8 +1315,74 @@
             <w:tcW w:w="8640" w:type="dxa"/>
           </w:tcPr>
           <w:p>
-            <w:r>
-              <w:t>Luggage, 77 4725 hang li.</w:t>
+            <w:pPr>
+              <w:rPr>
+                <w:rFonts w:ascii="Times New Roman" w:eastAsia="SimSun" w:hAnsi="Times New Roman" w:cs="Times New Roman"/>
+                <w:sz w:val="24"/>
+                <w:szCs w:val="24"/>
+              </w:rPr>
+            </w:pPr>
+            <w:proofErr w:type="gramStart"/>
+            <w:r>
+              <w:rPr>
+                <w:rFonts w:ascii="Times New Roman" w:eastAsia="SimSun" w:hAnsi="Times New Roman" w:cs="Times New Roman"/>
+                <w:sz w:val="24"/>
+                <w:szCs w:val="24"/>
+              </w:rPr>
+              <w:t xml:space="preserve">Luggage,  </w:t>
+            </w:r>
+            <w:r>
+              <w:rPr>
+                <w:rFonts w:ascii="Times New Roman" w:eastAsia="SimSun" w:hAnsi="Times New Roman" w:cs="Times New Roman"/>
+                <w:sz w:val="24"/>
+                <w:szCs w:val="24"/>
+                <w:lang w:eastAsia="zh-CN"/>
+              </w:rPr>
+              <w:t>行李</w:t>
+            </w:r>
+            <w:proofErr w:type="gramEnd"/>
+            <w:r>
+              <w:rPr>
+                <w:rFonts w:ascii="Times New Roman" w:eastAsia="SimSun" w:hAnsi="Times New Roman" w:cs="Times New Roman"/>
+                <w:sz w:val="24"/>
+                <w:szCs w:val="24"/>
+                <w:lang w:eastAsia="zh-CN"/>
+              </w:rPr>
+              <w:t xml:space="preserve">, </w:t>
+            </w:r>
+            <w:r>
+              <w:rPr>
+                <w:rFonts w:ascii="Times New Roman" w:eastAsia="SimSun" w:hAnsi="Times New Roman" w:cs="Times New Roman"/>
+                <w:sz w:val="24"/>
+                <w:szCs w:val="24"/>
+              </w:rPr>
+              <w:t xml:space="preserve">hang </w:t>
+            </w:r>
+            <w:proofErr w:type="spellStart"/>
+            <w:r>
+              <w:rPr>
+                <w:rFonts w:ascii="Times New Roman" w:eastAsia="SimSun" w:hAnsi="Times New Roman" w:cs="Times New Roman"/>
+                <w:sz w:val="24"/>
+                <w:szCs w:val="24"/>
+              </w:rPr>
+              <w:t>l</w:t>
+            </w:r>
+            <w:r>
+              <w:rPr>
+                <w:rFonts w:ascii="Times New Roman" w:eastAsia="SimSun" w:hAnsi="Times New Roman" w:cs="Times New Roman"/>
+                <w:sz w:val="24"/>
+                <w:szCs w:val="24"/>
+              </w:rPr>
+              <w:t>í</w:t>
+            </w:r>
+            <w:proofErr w:type="spellEnd"/>
+            <w:r>
+              <w:rPr>
+                <w:rFonts w:ascii="Times New Roman" w:eastAsia="SimSun" w:hAnsi="Times New Roman" w:cs="Times New Roman"/>
+                <w:sz w:val="24"/>
+                <w:szCs w:val="24"/>
+              </w:rPr>
+              <w:t>.</w:t>
             </w:r>
           </w:p>
         </w:tc>
@@ -124,8 +1393,152 @@
             <w:tcW w:w="8640" w:type="dxa"/>
           </w:tcPr>
           <w:p>
-            <w:r>
-              <w:t>Lukewarm, LE EB pén‘ lang pén' |</w:t>
+            <w:pPr>
+              <w:rPr>
+                <w:rFonts w:ascii="Times New Roman" w:eastAsia="SimSun" w:hAnsi="Times New Roman" w:cs="Times New Roman"/>
+                <w:sz w:val="24"/>
+                <w:szCs w:val="24"/>
+              </w:rPr>
+            </w:pPr>
+            <w:proofErr w:type="gramStart"/>
+            <w:r>
+              <w:rPr>
+                <w:rFonts w:ascii="Times New Roman" w:eastAsia="SimSun" w:hAnsi="Times New Roman" w:cs="Times New Roman"/>
+                <w:sz w:val="24"/>
+                <w:szCs w:val="24"/>
+              </w:rPr>
+              <w:t xml:space="preserve">Lukewarm, </w:t>
+            </w:r>
+            <w:r>
+              <w:rPr>
+                <w:rFonts w:ascii="Times New Roman" w:eastAsia="SimSun" w:hAnsi="Times New Roman" w:cs="Times New Roman"/>
+                <w:sz w:val="24"/>
+                <w:szCs w:val="24"/>
+                <w:lang w:eastAsia="zh-CN"/>
+              </w:rPr>
+              <w:t xml:space="preserve"> </w:t>
+            </w:r>
+            <w:r>
+              <w:rPr>
+                <w:rFonts w:ascii="Times New Roman" w:eastAsia="SimSun" w:hAnsi="Times New Roman" w:cs="Times New Roman"/>
+                <w:sz w:val="24"/>
+                <w:szCs w:val="24"/>
+                <w:lang w:eastAsia="zh-CN"/>
+              </w:rPr>
+              <w:t>半冷半</w:t>
+            </w:r>
+            <w:r>
+              <w:rPr>
+                <w:rFonts w:ascii="Times New Roman" w:eastAsia="SimSun" w:hAnsi="Times New Roman" w:cs="Times New Roman"/>
+                <w:sz w:val="24"/>
+                <w:szCs w:val="24"/>
+                <w:lang w:eastAsia="zh-CN"/>
+              </w:rPr>
+              <w:t>熱</w:t>
+            </w:r>
+            <w:proofErr w:type="gramEnd"/>
+            <w:r>
+              <w:rPr>
+                <w:rFonts w:ascii="Times New Roman" w:eastAsia="SimSun" w:hAnsi="Times New Roman" w:cs="Times New Roman"/>
+                <w:sz w:val="24"/>
+                <w:szCs w:val="24"/>
+                <w:lang w:val="en-SG" w:eastAsia="zh-CN"/>
+              </w:rPr>
+              <w:t xml:space="preserve">, </w:t>
+            </w:r>
+            <w:r>
+              <w:rPr>
+                <w:rFonts w:ascii="Times New Roman" w:eastAsia="SimSun" w:hAnsi="Times New Roman" w:cs="Times New Roman"/>
+                <w:sz w:val="24"/>
+                <w:szCs w:val="24"/>
+              </w:rPr>
+              <w:t xml:space="preserve"> </w:t>
+            </w:r>
+            <w:proofErr w:type="spellStart"/>
+            <w:r>
+              <w:rPr>
+                <w:rFonts w:ascii="Times New Roman" w:eastAsia="SimSun" w:hAnsi="Times New Roman" w:cs="Times New Roman"/>
+                <w:sz w:val="24"/>
+                <w:szCs w:val="24"/>
+              </w:rPr>
+              <w:t>pén</w:t>
+            </w:r>
+            <w:proofErr w:type="spellEnd"/>
+            <w:r>
+              <w:rPr>
+                <w:rFonts w:ascii="Times New Roman" w:eastAsia="SimSun" w:hAnsi="Times New Roman" w:cs="Times New Roman"/>
+                <w:sz w:val="24"/>
+                <w:szCs w:val="24"/>
+              </w:rPr>
+              <w:t xml:space="preserve">’ </w:t>
+            </w:r>
+            <w:r>
+              <w:rPr>
+                <w:rFonts w:ascii="Times New Roman" w:eastAsia="SimSun" w:hAnsi="Times New Roman" w:cs="Times New Roman"/>
+                <w:sz w:val="24"/>
+                <w:szCs w:val="24"/>
+              </w:rPr>
+              <w:t xml:space="preserve"> </w:t>
+            </w:r>
+            <w:r>
+              <w:rPr>
+                <w:rFonts w:ascii="Times New Roman" w:eastAsia="SimSun" w:hAnsi="Times New Roman" w:cs="Times New Roman"/>
+                <w:sz w:val="24"/>
+                <w:szCs w:val="24"/>
+              </w:rPr>
+              <w:t>‘</w:t>
+            </w:r>
+            <w:r>
+              <w:rPr>
+                <w:rFonts w:ascii="Times New Roman" w:eastAsia="SimSun" w:hAnsi="Times New Roman" w:cs="Times New Roman"/>
+                <w:sz w:val="24"/>
+                <w:szCs w:val="24"/>
+              </w:rPr>
+              <w:t xml:space="preserve">lang </w:t>
+            </w:r>
+            <w:proofErr w:type="spellStart"/>
+            <w:r>
+              <w:rPr>
+                <w:rFonts w:ascii="Times New Roman" w:eastAsia="SimSun" w:hAnsi="Times New Roman" w:cs="Times New Roman"/>
+                <w:sz w:val="24"/>
+                <w:szCs w:val="24"/>
+              </w:rPr>
+              <w:t>pé</w:t>
+            </w:r>
+            <w:r>
+              <w:rPr>
+                <w:rFonts w:ascii="Times New Roman" w:eastAsia="SimSun" w:hAnsi="Times New Roman" w:cs="Times New Roman"/>
+                <w:sz w:val="24"/>
+                <w:szCs w:val="24"/>
+              </w:rPr>
+              <w:t>n</w:t>
+            </w:r>
+            <w:proofErr w:type="spellEnd"/>
+            <w:r>
+              <w:rPr>
+                <w:rFonts w:ascii="Times New Roman" w:eastAsia="SimSun" w:hAnsi="Times New Roman" w:cs="Times New Roman"/>
+                <w:sz w:val="24"/>
+                <w:szCs w:val="24"/>
+              </w:rPr>
+              <w:t xml:space="preserve">’ </w:t>
+            </w:r>
+            <w:proofErr w:type="spellStart"/>
+            <w:r>
+              <w:rPr>
+                <w:rFonts w:ascii="Times New Roman" w:eastAsia="SimSun" w:hAnsi="Times New Roman" w:cs="Times New Roman"/>
+                <w:sz w:val="24"/>
+                <w:szCs w:val="24"/>
+              </w:rPr>
+              <w:t>nyih</w:t>
+            </w:r>
+            <w:proofErr w:type="spellEnd"/>
+            <w:r>
+              <w:rPr>
+                <w:rFonts w:ascii="Times New Roman" w:eastAsia="SimSun" w:hAnsi="Times New Roman" w:cs="Times New Roman"/>
+                <w:sz w:val="24"/>
+                <w:szCs w:val="24"/>
+              </w:rPr>
+              <w:t xml:space="preserve">. </w:t>
             </w:r>
           </w:p>
         </w:tc>
@@ -136,8 +1549,145 @@
             <w:tcW w:w="8640" w:type="dxa"/>
           </w:tcPr>
           <w:p>
-            <w:r>
-              <w:t>Lambago, CH Ag yau kweh ting’.</w:t>
+            <w:pPr>
+              <w:rPr>
+                <w:rFonts w:ascii="Times New Roman" w:eastAsia="SimSun" w:hAnsi="Times New Roman" w:cs="Times New Roman"/>
+                <w:sz w:val="24"/>
+                <w:szCs w:val="24"/>
+              </w:rPr>
+            </w:pPr>
+            <w:proofErr w:type="spellStart"/>
+            <w:proofErr w:type="gramStart"/>
+            <w:r>
+              <w:rPr>
+                <w:rFonts w:ascii="Times New Roman" w:eastAsia="SimSun" w:hAnsi="Times New Roman" w:cs="Times New Roman"/>
+                <w:sz w:val="24"/>
+                <w:szCs w:val="24"/>
+              </w:rPr>
+              <w:t>Lambago</w:t>
+            </w:r>
+            <w:proofErr w:type="spellEnd"/>
+            <w:r>
+              <w:rPr>
+                <w:rFonts w:ascii="Times New Roman" w:eastAsia="SimSun" w:hAnsi="Times New Roman" w:cs="Times New Roman"/>
+                <w:sz w:val="24"/>
+                <w:szCs w:val="24"/>
+              </w:rPr>
+              <w:t xml:space="preserve">, </w:t>
+            </w:r>
+            <w:r>
+              <w:rPr>
+                <w:rFonts w:ascii="Times New Roman" w:eastAsia="SimSun" w:hAnsi="Times New Roman" w:cs="Times New Roman"/>
+                <w:sz w:val="24"/>
+                <w:szCs w:val="24"/>
+              </w:rPr>
+              <w:t xml:space="preserve"> </w:t>
+            </w:r>
+            <w:r>
+              <w:rPr>
+                <w:rFonts w:ascii="Times New Roman" w:eastAsia="SimSun" w:hAnsi="Times New Roman" w:cs="Times New Roman"/>
+                <w:sz w:val="24"/>
+                <w:szCs w:val="24"/>
+                <w:lang w:eastAsia="zh-CN"/>
+              </w:rPr>
+              <w:t xml:space="preserve"> </w:t>
+            </w:r>
+            <w:proofErr w:type="gramEnd"/>
+            <w:r>
+              <w:rPr>
+                <w:rFonts w:ascii="Times New Roman" w:eastAsia="SimSun" w:hAnsi="Times New Roman" w:cs="Times New Roman"/>
+                <w:sz w:val="24"/>
+                <w:szCs w:val="24"/>
+                <w:lang w:eastAsia="zh-CN"/>
+              </w:rPr>
+              <w:t>腰骨痛</w:t>
+            </w:r>
+            <w:r>
+              <w:rPr>
+                <w:rFonts w:ascii="Times New Roman" w:eastAsia="SimSun" w:hAnsi="Times New Roman" w:cs="Times New Roman"/>
+                <w:sz w:val="24"/>
+                <w:szCs w:val="24"/>
+                <w:lang w:eastAsia="zh-CN"/>
+              </w:rPr>
+              <w:t xml:space="preserve">, </w:t>
+            </w:r>
+            <w:r>
+              <w:rPr>
+                <w:rFonts w:ascii="Times New Roman" w:eastAsia="SimSun" w:hAnsi="Times New Roman" w:cs="Times New Roman"/>
+                <w:sz w:val="24"/>
+                <w:szCs w:val="24"/>
+              </w:rPr>
+              <w:t xml:space="preserve"> </w:t>
+            </w:r>
+            <w:proofErr w:type="spellStart"/>
+            <w:r>
+              <w:rPr>
+                <w:rFonts w:ascii="Times New Roman" w:eastAsia="SimSun" w:hAnsi="Times New Roman" w:cs="Times New Roman"/>
+                <w:sz w:val="24"/>
+                <w:szCs w:val="24"/>
+              </w:rPr>
+              <w:t>yau</w:t>
+            </w:r>
+            <w:proofErr w:type="spellEnd"/>
+            <w:r>
+              <w:rPr>
+                <w:rFonts w:ascii="Times New Roman" w:eastAsia="SimSun" w:hAnsi="Times New Roman" w:cs="Times New Roman"/>
+                <w:sz w:val="24"/>
+                <w:szCs w:val="24"/>
+              </w:rPr>
+              <w:t xml:space="preserve"> </w:t>
+            </w:r>
+            <w:proofErr w:type="spellStart"/>
+            <w:r>
+              <w:rPr>
+                <w:rFonts w:ascii="Times New Roman" w:eastAsia="SimSun" w:hAnsi="Times New Roman" w:cs="Times New Roman"/>
+                <w:sz w:val="24"/>
+                <w:szCs w:val="24"/>
+              </w:rPr>
+              <w:t>kweh</w:t>
+            </w:r>
+            <w:proofErr w:type="spellEnd"/>
+            <w:r>
+              <w:rPr>
+                <w:rFonts w:ascii="Times New Roman" w:eastAsia="SimSun" w:hAnsi="Times New Roman" w:cs="Times New Roman"/>
+                <w:sz w:val="24"/>
+                <w:szCs w:val="24"/>
+              </w:rPr>
+              <w:t xml:space="preserve"> </w:t>
+            </w:r>
+            <w:proofErr w:type="spellStart"/>
+            <w:r>
+              <w:rPr>
+                <w:rFonts w:ascii="Times New Roman" w:eastAsia="SimSun" w:hAnsi="Times New Roman" w:cs="Times New Roman"/>
+                <w:sz w:val="24"/>
+                <w:szCs w:val="24"/>
+              </w:rPr>
+              <w:t>t</w:t>
+            </w:r>
+            <w:r>
+              <w:rPr>
+                <w:rFonts w:ascii="Times New Roman" w:eastAsia="SimSun" w:hAnsi="Times New Roman" w:cs="Times New Roman"/>
+                <w:sz w:val="24"/>
+                <w:szCs w:val="24"/>
+              </w:rPr>
+              <w:t>’ú</w:t>
+            </w:r>
+            <w:r>
+              <w:rPr>
+                <w:rFonts w:ascii="Times New Roman" w:eastAsia="SimSun" w:hAnsi="Times New Roman" w:cs="Times New Roman"/>
+                <w:sz w:val="24"/>
+                <w:szCs w:val="24"/>
+              </w:rPr>
+              <w:t>ng</w:t>
+            </w:r>
+            <w:proofErr w:type="spellEnd"/>
+            <w:r>
+              <w:rPr>
+                <w:rFonts w:ascii="Times New Roman" w:eastAsia="SimSun" w:hAnsi="Times New Roman" w:cs="Times New Roman"/>
+                <w:sz w:val="24"/>
+                <w:szCs w:val="24"/>
+              </w:rPr>
+              <w:t>’.</w:t>
             </w:r>
           </w:p>
         </w:tc>
@@ -148,8 +1698,170 @@
             <w:tcW w:w="8640" w:type="dxa"/>
           </w:tcPr>
           <w:p>
-            <w:r>
-              <w:t>Luminous, #E 364 fah kwong ku‘,</w:t>
+            <w:pPr>
+              <w:rPr>
+                <w:rFonts w:ascii="Times New Roman" w:eastAsia="SimSun" w:hAnsi="Times New Roman" w:cs="Times New Roman"/>
+                <w:sz w:val="24"/>
+                <w:szCs w:val="24"/>
+              </w:rPr>
+            </w:pPr>
+            <w:r>
+              <w:rPr>
+                <w:rFonts w:ascii="Times New Roman" w:eastAsia="SimSun" w:hAnsi="Times New Roman" w:cs="Times New Roman"/>
+                <w:sz w:val="24"/>
+                <w:szCs w:val="24"/>
+              </w:rPr>
+              <w:t>Luminous,</w:t>
+            </w:r>
+            <w:r>
+              <w:rPr>
+                <w:rFonts w:ascii="Times New Roman" w:eastAsia="SimSun" w:hAnsi="Times New Roman" w:cs="Times New Roman"/>
+                <w:sz w:val="24"/>
+                <w:szCs w:val="24"/>
+              </w:rPr>
+              <w:t xml:space="preserve"> </w:t>
+            </w:r>
+            <w:proofErr w:type="spellStart"/>
+            <w:proofErr w:type="gramStart"/>
+            <w:r>
+              <w:rPr>
+                <w:rFonts w:ascii="Times New Roman" w:eastAsia="SimSun" w:hAnsi="Times New Roman" w:cs="Times New Roman"/>
+                <w:sz w:val="24"/>
+                <w:szCs w:val="24"/>
+              </w:rPr>
+              <w:t>發光個</w:t>
+            </w:r>
+            <w:proofErr w:type="spellEnd"/>
+            <w:r>
+              <w:rPr>
+                <w:rFonts w:ascii="Times New Roman" w:eastAsia="SimSun" w:hAnsi="Times New Roman" w:cs="Times New Roman"/>
+                <w:sz w:val="24"/>
+                <w:szCs w:val="24"/>
+                <w:lang w:eastAsia="zh-CN"/>
+              </w:rPr>
+              <w:t xml:space="preserve">, </w:t>
+            </w:r>
+            <w:r>
+              <w:rPr>
+                <w:rFonts w:ascii="Times New Roman" w:eastAsia="SimSun" w:hAnsi="Times New Roman" w:cs="Times New Roman"/>
+                <w:sz w:val="24"/>
+                <w:szCs w:val="24"/>
+              </w:rPr>
+              <w:t xml:space="preserve"> fah</w:t>
+            </w:r>
+            <w:proofErr w:type="gramEnd"/>
+            <w:r>
+              <w:rPr>
+                <w:rFonts w:ascii="Times New Roman" w:eastAsia="SimSun" w:hAnsi="Times New Roman" w:cs="Times New Roman"/>
+                <w:sz w:val="24"/>
+                <w:szCs w:val="24"/>
+              </w:rPr>
+              <w:t xml:space="preserve"> </w:t>
+            </w:r>
+            <w:proofErr w:type="spellStart"/>
+            <w:r>
+              <w:rPr>
+                <w:rFonts w:ascii="Times New Roman" w:eastAsia="SimSun" w:hAnsi="Times New Roman" w:cs="Times New Roman"/>
+                <w:sz w:val="24"/>
+                <w:szCs w:val="24"/>
+              </w:rPr>
+              <w:t>kwong</w:t>
+            </w:r>
+            <w:proofErr w:type="spellEnd"/>
+            <w:r>
+              <w:rPr>
+                <w:rFonts w:ascii="Times New Roman" w:eastAsia="SimSun" w:hAnsi="Times New Roman" w:cs="Times New Roman"/>
+                <w:sz w:val="24"/>
+                <w:szCs w:val="24"/>
+              </w:rPr>
+              <w:t xml:space="preserve"> </w:t>
+            </w:r>
+            <w:proofErr w:type="spellStart"/>
+            <w:r>
+              <w:rPr>
+                <w:rFonts w:ascii="Times New Roman" w:eastAsia="SimSun" w:hAnsi="Times New Roman" w:cs="Times New Roman"/>
+                <w:sz w:val="24"/>
+                <w:szCs w:val="24"/>
+              </w:rPr>
+              <w:t>k</w:t>
+            </w:r>
+            <w:r>
+              <w:rPr>
+                <w:rFonts w:ascii="Times New Roman" w:eastAsia="SimSun" w:hAnsi="Times New Roman" w:cs="Times New Roman"/>
+                <w:sz w:val="24"/>
+                <w:szCs w:val="24"/>
+              </w:rPr>
+              <w:t>ú</w:t>
+            </w:r>
+            <w:proofErr w:type="spellEnd"/>
+            <w:r>
+              <w:rPr>
+                <w:rFonts w:ascii="Times New Roman" w:eastAsia="SimSun" w:hAnsi="Times New Roman" w:cs="Times New Roman"/>
+                <w:sz w:val="24"/>
+                <w:szCs w:val="24"/>
+              </w:rPr>
+              <w:t>’</w:t>
+            </w:r>
+            <w:r>
+              <w:rPr>
+                <w:rFonts w:ascii="Times New Roman" w:eastAsia="SimSun" w:hAnsi="Times New Roman" w:cs="Times New Roman"/>
+                <w:sz w:val="24"/>
+                <w:szCs w:val="24"/>
+              </w:rPr>
+              <w:t>,</w:t>
+            </w:r>
+            <w:r>
+              <w:rPr>
+                <w:rFonts w:ascii="Times New Roman" w:eastAsia="SimSun" w:hAnsi="Times New Roman" w:cs="Times New Roman"/>
+                <w:sz w:val="24"/>
+                <w:szCs w:val="24"/>
+                <w:lang w:eastAsia="zh-CN"/>
+              </w:rPr>
+              <w:t xml:space="preserve"> </w:t>
+            </w:r>
+            <w:r>
+              <w:rPr>
+                <w:rFonts w:ascii="Times New Roman" w:eastAsia="SimSun" w:hAnsi="Times New Roman" w:cs="Times New Roman"/>
+                <w:sz w:val="24"/>
+                <w:szCs w:val="24"/>
+                <w:lang w:eastAsia="zh-CN"/>
+              </w:rPr>
+              <w:t>明亮</w:t>
+            </w:r>
+            <w:r>
+              <w:rPr>
+                <w:rFonts w:ascii="Times New Roman" w:eastAsia="SimSun" w:hAnsi="Times New Roman" w:cs="Times New Roman"/>
+                <w:sz w:val="24"/>
+                <w:szCs w:val="24"/>
+                <w:lang w:eastAsia="zh-CN"/>
+              </w:rPr>
+              <w:t xml:space="preserve">, </w:t>
+            </w:r>
+            <w:r>
+              <w:rPr>
+                <w:rFonts w:ascii="Times New Roman" w:eastAsia="SimSun" w:hAnsi="Times New Roman" w:cs="Times New Roman"/>
+                <w:sz w:val="24"/>
+                <w:szCs w:val="24"/>
+              </w:rPr>
+              <w:t xml:space="preserve"> </w:t>
+            </w:r>
+            <w:proofErr w:type="spellStart"/>
+            <w:r>
+              <w:rPr>
+                <w:rFonts w:ascii="Times New Roman" w:eastAsia="SimSun" w:hAnsi="Times New Roman" w:cs="Times New Roman"/>
+                <w:sz w:val="24"/>
+                <w:szCs w:val="24"/>
+              </w:rPr>
+              <w:t>ming</w:t>
+            </w:r>
+            <w:proofErr w:type="spellEnd"/>
+            <w:r>
+              <w:rPr>
+                <w:rFonts w:ascii="Times New Roman" w:eastAsia="SimSun" w:hAnsi="Times New Roman" w:cs="Times New Roman"/>
+                <w:sz w:val="24"/>
+                <w:szCs w:val="24"/>
+              </w:rPr>
+              <w:t xml:space="preserve"> liang’. </w:t>
             </w:r>
           </w:p>
         </w:tc>
@@ -160,8 +1872,169 @@
             <w:tcW w:w="8640" w:type="dxa"/>
           </w:tcPr>
           <w:p>
-            <w:r>
-              <w:t>Lump, Bd k’wé', (count them in the</w:t>
+            <w:pPr>
+              <w:rPr>
+                <w:rFonts w:ascii="Times New Roman" w:eastAsia="SimSun" w:hAnsi="Times New Roman" w:cs="Times New Roman"/>
+                <w:sz w:val="24"/>
+                <w:szCs w:val="24"/>
+              </w:rPr>
+            </w:pPr>
+            <w:r>
+              <w:rPr>
+                <w:rFonts w:ascii="Times New Roman" w:eastAsia="SimSun" w:hAnsi="Times New Roman" w:cs="Times New Roman"/>
+                <w:sz w:val="24"/>
+                <w:szCs w:val="24"/>
+              </w:rPr>
+              <w:t>Lump,</w:t>
+            </w:r>
+            <w:r>
+              <w:rPr>
+                <w:rFonts w:ascii="Times New Roman" w:eastAsia="SimSun" w:hAnsi="Times New Roman" w:cs="Times New Roman"/>
+                <w:sz w:val="24"/>
+                <w:szCs w:val="24"/>
+              </w:rPr>
+              <w:t xml:space="preserve"> </w:t>
+            </w:r>
+            <w:r>
+              <w:rPr>
+                <w:rFonts w:ascii="Times New Roman" w:eastAsia="SimSun" w:hAnsi="Times New Roman" w:cs="Times New Roman"/>
+                <w:sz w:val="24"/>
+                <w:szCs w:val="24"/>
+              </w:rPr>
+              <w:t>塊</w:t>
+            </w:r>
+            <w:r>
+              <w:rPr>
+                <w:rFonts w:ascii="Times New Roman" w:eastAsia="SimSun" w:hAnsi="Times New Roman" w:cs="Times New Roman"/>
+                <w:sz w:val="24"/>
+                <w:szCs w:val="24"/>
+                <w:lang w:eastAsia="zh-CN"/>
+              </w:rPr>
+              <w:t>,</w:t>
+            </w:r>
+            <w:r>
+              <w:rPr>
+                <w:rFonts w:ascii="Times New Roman" w:eastAsia="SimSun" w:hAnsi="Times New Roman" w:cs="Times New Roman"/>
+                <w:sz w:val="24"/>
+                <w:szCs w:val="24"/>
+              </w:rPr>
+              <w:t xml:space="preserve"> </w:t>
+            </w:r>
+            <w:proofErr w:type="spellStart"/>
+            <w:r>
+              <w:rPr>
+                <w:rFonts w:ascii="Times New Roman" w:eastAsia="SimSun" w:hAnsi="Times New Roman" w:cs="Times New Roman"/>
+                <w:sz w:val="24"/>
+                <w:szCs w:val="24"/>
+              </w:rPr>
+              <w:t>k’wé</w:t>
+            </w:r>
+            <w:proofErr w:type="spellEnd"/>
+            <w:r>
+              <w:rPr>
+                <w:rFonts w:ascii="Times New Roman" w:eastAsia="SimSun" w:hAnsi="Times New Roman" w:cs="Times New Roman"/>
+                <w:sz w:val="24"/>
+                <w:szCs w:val="24"/>
+              </w:rPr>
+              <w:t>’</w:t>
+            </w:r>
+            <w:r>
+              <w:rPr>
+                <w:rFonts w:ascii="Times New Roman" w:eastAsia="SimSun" w:hAnsi="Times New Roman" w:cs="Times New Roman"/>
+                <w:sz w:val="24"/>
+                <w:szCs w:val="24"/>
+              </w:rPr>
+              <w:t>, (count them in the</w:t>
+            </w:r>
+            <w:r>
+              <w:rPr>
+                <w:rFonts w:ascii="Times New Roman" w:eastAsia="SimSun" w:hAnsi="Times New Roman" w:cs="Times New Roman"/>
+                <w:sz w:val="24"/>
+                <w:szCs w:val="24"/>
+              </w:rPr>
+              <w:t xml:space="preserve"> lump)</w:t>
+            </w:r>
+            <w:r>
+              <w:rPr>
+                <w:rFonts w:ascii="Times New Roman" w:eastAsia="SimSun" w:hAnsi="Times New Roman" w:cs="Times New Roman"/>
+                <w:color w:val="212112"/>
+                <w:sz w:val="24"/>
+                <w:szCs w:val="24"/>
+                <w:shd w:val="clear" w:color="auto" w:fill="FFFFFF"/>
+              </w:rPr>
+              <w:t xml:space="preserve"> </w:t>
+            </w:r>
+            <w:proofErr w:type="gramStart"/>
+            <w:r>
+              <w:rPr>
+                <w:rFonts w:ascii="Times New Roman" w:eastAsia="SimSun" w:hAnsi="Times New Roman" w:cs="Times New Roman"/>
+                <w:sz w:val="24"/>
+                <w:szCs w:val="24"/>
+              </w:rPr>
+              <w:t>摠</w:t>
+            </w:r>
+            <w:r>
+              <w:rPr>
+                <w:rFonts w:ascii="Times New Roman" w:eastAsia="SimSun" w:hAnsi="Times New Roman" w:cs="Times New Roman"/>
+                <w:sz w:val="24"/>
+                <w:szCs w:val="24"/>
+                <w:lang w:eastAsia="zh-CN"/>
+              </w:rPr>
+              <w:t>算</w:t>
+            </w:r>
+            <w:r>
+              <w:rPr>
+                <w:rFonts w:ascii="Times New Roman" w:eastAsia="SimSun" w:hAnsi="Times New Roman" w:cs="Times New Roman"/>
+                <w:sz w:val="24"/>
+                <w:szCs w:val="24"/>
+                <w:lang w:eastAsia="zh-CN"/>
+              </w:rPr>
+              <w:t xml:space="preserve">, </w:t>
+            </w:r>
+            <w:r>
+              <w:rPr>
+                <w:rFonts w:ascii="Times New Roman" w:eastAsia="SimSun" w:hAnsi="Times New Roman" w:cs="Times New Roman"/>
+                <w:sz w:val="24"/>
+                <w:szCs w:val="24"/>
+              </w:rPr>
+              <w:t xml:space="preserve"> ‘</w:t>
+            </w:r>
+            <w:proofErr w:type="spellStart"/>
+            <w:proofErr w:type="gramEnd"/>
+            <w:r>
+              <w:rPr>
+                <w:rFonts w:ascii="Times New Roman" w:eastAsia="SimSun" w:hAnsi="Times New Roman" w:cs="Times New Roman"/>
+                <w:sz w:val="24"/>
+                <w:szCs w:val="24"/>
+              </w:rPr>
+              <w:t>tsúng</w:t>
+            </w:r>
+            <w:proofErr w:type="spellEnd"/>
+            <w:r>
+              <w:rPr>
+                <w:rFonts w:ascii="Times New Roman" w:eastAsia="SimSun" w:hAnsi="Times New Roman" w:cs="Times New Roman"/>
+                <w:sz w:val="24"/>
+                <w:szCs w:val="24"/>
+              </w:rPr>
+              <w:t xml:space="preserve"> </w:t>
+            </w:r>
+            <w:proofErr w:type="spellStart"/>
+            <w:r>
+              <w:rPr>
+                <w:rFonts w:ascii="Times New Roman" w:eastAsia="SimSun" w:hAnsi="Times New Roman" w:cs="Times New Roman"/>
+                <w:sz w:val="24"/>
+                <w:szCs w:val="24"/>
+              </w:rPr>
+              <w:t>sûn</w:t>
+            </w:r>
+            <w:proofErr w:type="spellEnd"/>
+            <w:r>
+              <w:rPr>
+                <w:rFonts w:ascii="Times New Roman" w:eastAsia="SimSun" w:hAnsi="Times New Roman" w:cs="Times New Roman"/>
+                <w:sz w:val="24"/>
+                <w:szCs w:val="24"/>
+              </w:rPr>
+              <w:t xml:space="preserve">’. </w:t>
             </w:r>
           </w:p>
         </w:tc>
@@ -172,8 +2045,120 @@
             <w:tcW w:w="8640" w:type="dxa"/>
           </w:tcPr>
           <w:p>
-            <w:r>
+            <w:pPr>
+              <w:rPr>
+                <w:rFonts w:ascii="Times New Roman" w:eastAsia="SimSun" w:hAnsi="Times New Roman" w:cs="Times New Roman"/>
+                <w:sz w:val="24"/>
+                <w:szCs w:val="24"/>
+              </w:rPr>
+            </w:pPr>
+            <w:r>
+              <w:rPr>
+                <w:rFonts w:ascii="Times New Roman" w:eastAsia="SimSun" w:hAnsi="Times New Roman" w:cs="Times New Roman"/>
+                <w:sz w:val="24"/>
+                <w:szCs w:val="24"/>
+              </w:rPr>
               <w:t xml:space="preserve">Lunatic, </w:t>
+            </w:r>
+            <w:proofErr w:type="spellStart"/>
+            <w:r>
+              <w:rPr>
+                <w:rFonts w:ascii="Times New Roman" w:eastAsia="SimSun" w:hAnsi="Times New Roman" w:cs="Times New Roman"/>
+                <w:sz w:val="24"/>
+                <w:szCs w:val="24"/>
+              </w:rPr>
+              <w:t>瘋癲個</w:t>
+            </w:r>
+            <w:proofErr w:type="spellEnd"/>
+            <w:r>
+              <w:rPr>
+                <w:rFonts w:ascii="Times New Roman" w:eastAsia="SimSun" w:hAnsi="Times New Roman" w:cs="Times New Roman"/>
+                <w:sz w:val="24"/>
+                <w:szCs w:val="24"/>
+                <w:lang w:eastAsia="zh-CN"/>
+              </w:rPr>
+              <w:t>人</w:t>
+            </w:r>
+            <w:r>
+              <w:rPr>
+                <w:rFonts w:ascii="Times New Roman" w:eastAsia="SimSun" w:hAnsi="Times New Roman" w:cs="Times New Roman"/>
+                <w:sz w:val="24"/>
+                <w:szCs w:val="24"/>
+                <w:lang w:eastAsia="zh-CN"/>
+              </w:rPr>
+              <w:t xml:space="preserve">, </w:t>
+            </w:r>
+            <w:proofErr w:type="spellStart"/>
+            <w:r>
+              <w:rPr>
+                <w:rFonts w:ascii="Times New Roman" w:eastAsia="SimSun" w:hAnsi="Times New Roman" w:cs="Times New Roman"/>
+                <w:sz w:val="24"/>
+                <w:szCs w:val="24"/>
+              </w:rPr>
+              <w:t>fúng</w:t>
+            </w:r>
+            <w:proofErr w:type="spellEnd"/>
+            <w:r>
+              <w:rPr>
+                <w:rFonts w:ascii="Times New Roman" w:eastAsia="SimSun" w:hAnsi="Times New Roman" w:cs="Times New Roman"/>
+                <w:sz w:val="24"/>
+                <w:szCs w:val="24"/>
+              </w:rPr>
+              <w:t xml:space="preserve"> </w:t>
+            </w:r>
+            <w:proofErr w:type="spellStart"/>
+            <w:r>
+              <w:rPr>
+                <w:rFonts w:ascii="Times New Roman" w:eastAsia="SimSun" w:hAnsi="Times New Roman" w:cs="Times New Roman"/>
+                <w:sz w:val="24"/>
+                <w:szCs w:val="24"/>
+              </w:rPr>
+              <w:t>t’ien</w:t>
+            </w:r>
+            <w:proofErr w:type="spellEnd"/>
+            <w:r>
+              <w:rPr>
+                <w:rFonts w:ascii="Times New Roman" w:eastAsia="SimSun" w:hAnsi="Times New Roman" w:cs="Times New Roman"/>
+                <w:sz w:val="24"/>
+                <w:szCs w:val="24"/>
+              </w:rPr>
+              <w:t xml:space="preserve"> </w:t>
+            </w:r>
+            <w:proofErr w:type="spellStart"/>
+            <w:r>
+              <w:rPr>
+                <w:rFonts w:ascii="Times New Roman" w:eastAsia="SimSun" w:hAnsi="Times New Roman" w:cs="Times New Roman"/>
+                <w:sz w:val="24"/>
+                <w:szCs w:val="24"/>
+              </w:rPr>
+              <w:t>kú</w:t>
+            </w:r>
+            <w:proofErr w:type="spellEnd"/>
+            <w:r>
+              <w:rPr>
+                <w:rFonts w:ascii="Times New Roman" w:eastAsia="SimSun" w:hAnsi="Times New Roman" w:cs="Times New Roman"/>
+                <w:sz w:val="24"/>
+                <w:szCs w:val="24"/>
+              </w:rPr>
+              <w:t xml:space="preserve">’ </w:t>
+            </w:r>
+            <w:proofErr w:type="spellStart"/>
+            <w:r>
+              <w:rPr>
+                <w:rFonts w:ascii="Times New Roman" w:eastAsia="SimSun" w:hAnsi="Times New Roman" w:cs="Times New Roman"/>
+                <w:sz w:val="24"/>
+                <w:szCs w:val="24"/>
+              </w:rPr>
+              <w:t>niun</w:t>
+            </w:r>
+            <w:proofErr w:type="spellEnd"/>
+            <w:r>
+              <w:rPr>
+                <w:rFonts w:ascii="Times New Roman" w:eastAsia="SimSun" w:hAnsi="Times New Roman" w:cs="Times New Roman"/>
+                <w:sz w:val="24"/>
+                <w:szCs w:val="24"/>
+              </w:rPr>
+              <w:t xml:space="preserve">. </w:t>
             </w:r>
           </w:p>
         </w:tc>
@@ -184,15 +2169,66 @@
             <w:tcW w:w="8640" w:type="dxa"/>
           </w:tcPr>
           <w:p>
-            <w:r>
-              <w:t>Lunch, BEG ‘</w:t>
+            <w:pPr>
+              <w:rPr>
+                <w:rFonts w:ascii="Times New Roman" w:eastAsia="SimSun" w:hAnsi="Times New Roman" w:cs="Times New Roman"/>
+                <w:sz w:val="24"/>
+                <w:szCs w:val="24"/>
+              </w:rPr>
+            </w:pPr>
+            <w:proofErr w:type="gramStart"/>
+            <w:r>
+              <w:rPr>
+                <w:rFonts w:ascii="Times New Roman" w:eastAsia="SimSun" w:hAnsi="Times New Roman" w:cs="Times New Roman"/>
+                <w:sz w:val="24"/>
+                <w:szCs w:val="24"/>
+              </w:rPr>
+              <w:t xml:space="preserve">Lunch,  </w:t>
             </w:r>
             <w:proofErr w:type="spellStart"/>
             <w:r>
+              <w:rPr>
+                <w:rFonts w:ascii="Times New Roman" w:eastAsia="SimSun" w:hAnsi="Times New Roman" w:cs="Times New Roman"/>
+                <w:sz w:val="24"/>
+                <w:szCs w:val="24"/>
+              </w:rPr>
+              <w:t>點心</w:t>
+            </w:r>
+            <w:proofErr w:type="spellEnd"/>
+            <w:proofErr w:type="gramEnd"/>
+            <w:r>
+              <w:rPr>
+                <w:rFonts w:ascii="Times New Roman" w:eastAsia="SimSun" w:hAnsi="Times New Roman" w:cs="Times New Roman"/>
+                <w:sz w:val="24"/>
+                <w:szCs w:val="24"/>
+                <w:lang w:eastAsia="zh-CN"/>
+              </w:rPr>
+              <w:t xml:space="preserve">, </w:t>
+            </w:r>
+            <w:r>
+              <w:rPr>
+                <w:rFonts w:ascii="Times New Roman" w:eastAsia="SimSun" w:hAnsi="Times New Roman" w:cs="Times New Roman"/>
+                <w:sz w:val="24"/>
+                <w:szCs w:val="24"/>
+              </w:rPr>
+              <w:t>‘</w:t>
+            </w:r>
+            <w:proofErr w:type="spellStart"/>
+            <w:r>
+              <w:rPr>
+                <w:rFonts w:ascii="Times New Roman" w:eastAsia="SimSun" w:hAnsi="Times New Roman" w:cs="Times New Roman"/>
+                <w:sz w:val="24"/>
+                <w:szCs w:val="24"/>
+              </w:rPr>
               <w:t>tien</w:t>
             </w:r>
             <w:proofErr w:type="spellEnd"/>
             <w:r>
+              <w:rPr>
+                <w:rFonts w:ascii="Times New Roman" w:eastAsia="SimSun" w:hAnsi="Times New Roman" w:cs="Times New Roman"/>
+                <w:sz w:val="24"/>
+                <w:szCs w:val="24"/>
+              </w:rPr>
               <w:t xml:space="preserve"> sing.</w:t>
             </w:r>
           </w:p>
@@ -204,8 +2240,144 @@
             <w:tcW w:w="8640" w:type="dxa"/>
           </w:tcPr>
           <w:p>
-            <w:r>
-              <w:t>Lungs, hii fi‘, (disease of) Ing fi‘ bing‘,</w:t>
+            <w:pPr>
+              <w:rPr>
+                <w:rFonts w:ascii="Times New Roman" w:eastAsia="SimSun" w:hAnsi="Times New Roman" w:cs="Times New Roman"/>
+                <w:sz w:val="24"/>
+                <w:szCs w:val="24"/>
+              </w:rPr>
+            </w:pPr>
+            <w:proofErr w:type="gramStart"/>
+            <w:r>
+              <w:rPr>
+                <w:rFonts w:ascii="Times New Roman" w:eastAsia="SimSun" w:hAnsi="Times New Roman" w:cs="Times New Roman"/>
+                <w:sz w:val="24"/>
+                <w:szCs w:val="24"/>
+              </w:rPr>
+              <w:t xml:space="preserve">Lungs,  </w:t>
+            </w:r>
+            <w:r>
+              <w:rPr>
+                <w:rFonts w:ascii="Times New Roman" w:eastAsia="SimSun" w:hAnsi="Times New Roman" w:cs="Times New Roman"/>
+                <w:sz w:val="24"/>
+                <w:szCs w:val="24"/>
+                <w:lang w:eastAsia="zh-CN"/>
+              </w:rPr>
+              <w:t>肺</w:t>
+            </w:r>
+            <w:proofErr w:type="gramEnd"/>
+            <w:r>
+              <w:rPr>
+                <w:rFonts w:ascii="Times New Roman" w:eastAsia="SimSun" w:hAnsi="Times New Roman" w:cs="Times New Roman"/>
+                <w:sz w:val="24"/>
+                <w:szCs w:val="24"/>
+                <w:lang w:eastAsia="zh-CN"/>
+              </w:rPr>
+              <w:t xml:space="preserve">, </w:t>
+            </w:r>
+            <w:proofErr w:type="spellStart"/>
+            <w:r>
+              <w:rPr>
+                <w:rFonts w:ascii="Times New Roman" w:eastAsia="SimSun" w:hAnsi="Times New Roman" w:cs="Times New Roman"/>
+                <w:sz w:val="24"/>
+                <w:szCs w:val="24"/>
+              </w:rPr>
+              <w:t>f</w:t>
+            </w:r>
+            <w:r>
+              <w:rPr>
+                <w:rFonts w:ascii="Times New Roman" w:eastAsia="SimSun" w:hAnsi="Times New Roman" w:cs="Times New Roman"/>
+                <w:sz w:val="24"/>
+                <w:szCs w:val="24"/>
+              </w:rPr>
+              <w:t>í</w:t>
+            </w:r>
+            <w:proofErr w:type="spellEnd"/>
+            <w:r>
+              <w:rPr>
+                <w:rFonts w:ascii="Times New Roman" w:eastAsia="SimSun" w:hAnsi="Times New Roman" w:cs="Times New Roman"/>
+                <w:sz w:val="24"/>
+                <w:szCs w:val="24"/>
+              </w:rPr>
+              <w:t>’</w:t>
+            </w:r>
+            <w:r>
+              <w:rPr>
+                <w:rFonts w:ascii="Times New Roman" w:eastAsia="SimSun" w:hAnsi="Times New Roman" w:cs="Times New Roman"/>
+                <w:sz w:val="24"/>
+                <w:szCs w:val="24"/>
+              </w:rPr>
+              <w:t xml:space="preserve">, (disease of) </w:t>
+            </w:r>
+            <w:r>
+              <w:rPr>
+                <w:rFonts w:ascii="Times New Roman" w:eastAsia="SimSun" w:hAnsi="Times New Roman" w:cs="Times New Roman"/>
+                <w:sz w:val="24"/>
+                <w:szCs w:val="24"/>
+                <w:lang w:eastAsia="zh-CN"/>
+              </w:rPr>
+              <w:t>肺病</w:t>
+            </w:r>
+            <w:r>
+              <w:rPr>
+                <w:rFonts w:ascii="Times New Roman" w:eastAsia="SimSun" w:hAnsi="Times New Roman" w:cs="Times New Roman"/>
+                <w:sz w:val="24"/>
+                <w:szCs w:val="24"/>
+                <w:lang w:eastAsia="zh-CN"/>
+              </w:rPr>
+              <w:t xml:space="preserve">, </w:t>
+            </w:r>
+            <w:proofErr w:type="spellStart"/>
+            <w:r>
+              <w:rPr>
+                <w:rFonts w:ascii="Times New Roman" w:eastAsia="SimSun" w:hAnsi="Times New Roman" w:cs="Times New Roman"/>
+                <w:sz w:val="24"/>
+                <w:szCs w:val="24"/>
+              </w:rPr>
+              <w:t>fí</w:t>
+            </w:r>
+            <w:proofErr w:type="spellEnd"/>
+            <w:r>
+              <w:rPr>
+                <w:rFonts w:ascii="Times New Roman" w:eastAsia="SimSun" w:hAnsi="Times New Roman" w:cs="Times New Roman"/>
+                <w:sz w:val="24"/>
+                <w:szCs w:val="24"/>
+              </w:rPr>
+              <w:t>’</w:t>
+            </w:r>
+            <w:r>
+              <w:rPr>
+                <w:rFonts w:ascii="Times New Roman" w:eastAsia="SimSun" w:hAnsi="Times New Roman" w:cs="Times New Roman"/>
+                <w:sz w:val="24"/>
+                <w:szCs w:val="24"/>
+              </w:rPr>
+              <w:t xml:space="preserve"> </w:t>
+            </w:r>
+            <w:proofErr w:type="spellStart"/>
+            <w:r>
+              <w:rPr>
+                <w:rFonts w:ascii="Times New Roman" w:eastAsia="SimSun" w:hAnsi="Times New Roman" w:cs="Times New Roman"/>
+                <w:sz w:val="24"/>
+                <w:szCs w:val="24"/>
+              </w:rPr>
+              <w:t>bing</w:t>
+            </w:r>
+            <w:proofErr w:type="spellEnd"/>
+            <w:r>
+              <w:rPr>
+                <w:rFonts w:ascii="Times New Roman" w:eastAsia="SimSun" w:hAnsi="Times New Roman" w:cs="Times New Roman"/>
+                <w:sz w:val="24"/>
+                <w:szCs w:val="24"/>
+              </w:rPr>
+              <w:t>‘</w:t>
+            </w:r>
+            <w:r>
+              <w:rPr>
+                <w:rFonts w:ascii="Times New Roman" w:eastAsia="SimSun" w:hAnsi="Times New Roman" w:cs="Times New Roman"/>
+                <w:sz w:val="24"/>
+                <w:szCs w:val="24"/>
+              </w:rPr>
+              <w:t xml:space="preserve">. </w:t>
             </w:r>
           </w:p>
         </w:tc>
@@ -216,8 +2388,117 @@
             <w:tcW w:w="8640" w:type="dxa"/>
           </w:tcPr>
           <w:p>
-            <w:r>
-              <w:t>Lung-ngan, (seeds) # [i kwé you,</w:t>
+            <w:pPr>
+              <w:rPr>
+                <w:rFonts w:ascii="Times New Roman" w:eastAsia="SimSun" w:hAnsi="Times New Roman" w:cs="Times New Roman"/>
+                <w:sz w:val="24"/>
+                <w:szCs w:val="24"/>
+              </w:rPr>
+            </w:pPr>
+            <w:r>
+              <w:rPr>
+                <w:rFonts w:ascii="Times New Roman" w:eastAsia="SimSun" w:hAnsi="Times New Roman" w:cs="Times New Roman"/>
+                <w:sz w:val="24"/>
+                <w:szCs w:val="24"/>
+              </w:rPr>
+              <w:t>Lung-</w:t>
+            </w:r>
+            <w:proofErr w:type="spellStart"/>
+            <w:r>
+              <w:rPr>
+                <w:rFonts w:ascii="Times New Roman" w:eastAsia="SimSun" w:hAnsi="Times New Roman" w:cs="Times New Roman"/>
+                <w:sz w:val="24"/>
+                <w:szCs w:val="24"/>
+              </w:rPr>
+              <w:t>ngan</w:t>
+            </w:r>
+            <w:proofErr w:type="spellEnd"/>
+            <w:r>
+              <w:rPr>
+                <w:rFonts w:ascii="Times New Roman" w:eastAsia="SimSun" w:hAnsi="Times New Roman" w:cs="Times New Roman"/>
+                <w:sz w:val="24"/>
+                <w:szCs w:val="24"/>
+              </w:rPr>
+              <w:t xml:space="preserve">, (seeds) </w:t>
+            </w:r>
+            <w:proofErr w:type="spellStart"/>
+            <w:r>
+              <w:rPr>
+                <w:rFonts w:ascii="Times New Roman" w:eastAsia="SimSun" w:hAnsi="Times New Roman" w:cs="Times New Roman"/>
+                <w:sz w:val="24"/>
+                <w:szCs w:val="24"/>
+              </w:rPr>
+              <w:t>桂圓</w:t>
+            </w:r>
+            <w:proofErr w:type="spellEnd"/>
+            <w:r>
+              <w:rPr>
+                <w:rFonts w:ascii="Times New Roman" w:eastAsia="SimSun" w:hAnsi="Times New Roman" w:cs="Times New Roman"/>
+                <w:sz w:val="24"/>
+                <w:szCs w:val="24"/>
+                <w:lang w:eastAsia="zh-CN"/>
+              </w:rPr>
+              <w:t>,</w:t>
+            </w:r>
+            <w:r>
+              <w:rPr>
+                <w:rFonts w:ascii="Times New Roman" w:eastAsia="SimSun" w:hAnsi="Times New Roman" w:cs="Times New Roman"/>
+                <w:sz w:val="24"/>
+                <w:szCs w:val="24"/>
+              </w:rPr>
+              <w:t xml:space="preserve"> </w:t>
+            </w:r>
+            <w:proofErr w:type="spellStart"/>
+            <w:r>
+              <w:rPr>
+                <w:rFonts w:ascii="Times New Roman" w:eastAsia="SimSun" w:hAnsi="Times New Roman" w:cs="Times New Roman"/>
+                <w:sz w:val="24"/>
+                <w:szCs w:val="24"/>
+              </w:rPr>
+              <w:t>kwé</w:t>
+            </w:r>
+            <w:proofErr w:type="spellEnd"/>
+            <w:r>
+              <w:rPr>
+                <w:rFonts w:ascii="Times New Roman" w:eastAsia="SimSun" w:hAnsi="Times New Roman" w:cs="Times New Roman"/>
+                <w:sz w:val="24"/>
+                <w:szCs w:val="24"/>
+              </w:rPr>
+              <w:t>’</w:t>
+            </w:r>
+            <w:r>
+              <w:rPr>
+                <w:rFonts w:ascii="Times New Roman" w:eastAsia="SimSun" w:hAnsi="Times New Roman" w:cs="Times New Roman"/>
+                <w:sz w:val="24"/>
+                <w:szCs w:val="24"/>
+              </w:rPr>
+              <w:t xml:space="preserve"> </w:t>
+            </w:r>
+            <w:proofErr w:type="spellStart"/>
+            <w:r>
+              <w:rPr>
+                <w:rFonts w:ascii="Times New Roman" w:eastAsia="SimSun" w:hAnsi="Times New Roman" w:cs="Times New Roman"/>
+                <w:sz w:val="24"/>
+                <w:szCs w:val="24"/>
+              </w:rPr>
+              <w:t>y</w:t>
+            </w:r>
+            <w:r>
+              <w:rPr>
+                <w:rFonts w:ascii="Times New Roman" w:eastAsia="SimSun" w:hAnsi="Times New Roman" w:cs="Times New Roman"/>
+                <w:sz w:val="24"/>
+                <w:szCs w:val="24"/>
+              </w:rPr>
+              <w:t>ön</w:t>
+            </w:r>
+            <w:proofErr w:type="spellEnd"/>
+            <w:r>
+              <w:rPr>
+                <w:rFonts w:ascii="Times New Roman" w:eastAsia="SimSun" w:hAnsi="Times New Roman" w:cs="Times New Roman"/>
+                <w:sz w:val="24"/>
+                <w:szCs w:val="24"/>
+              </w:rPr>
+              <w:t>.</w:t>
             </w:r>
           </w:p>
         </w:tc>
@@ -228,8 +2509,117 @@
             <w:tcW w:w="8640" w:type="dxa"/>
           </w:tcPr>
           <w:p>
-            <w:r>
-              <w:t>Lurk, $2 (K ma voh.</w:t>
+            <w:pPr>
+              <w:rPr>
+                <w:rFonts w:ascii="Times New Roman" w:eastAsia="SimSun" w:hAnsi="Times New Roman" w:cs="Times New Roman"/>
+                <w:sz w:val="24"/>
+                <w:szCs w:val="24"/>
+              </w:rPr>
+            </w:pPr>
+            <w:proofErr w:type="gramStart"/>
+            <w:r>
+              <w:rPr>
+                <w:rFonts w:ascii="Times New Roman" w:eastAsia="SimSun" w:hAnsi="Times New Roman" w:cs="Times New Roman"/>
+                <w:sz w:val="24"/>
+                <w:szCs w:val="24"/>
+              </w:rPr>
+              <w:t xml:space="preserve">Lurk, </w:t>
+            </w:r>
+            <w:r>
+              <w:rPr>
+                <w:rFonts w:ascii="Times New Roman" w:eastAsia="SimSun" w:hAnsi="Times New Roman" w:cs="Times New Roman"/>
+                <w:sz w:val="24"/>
+                <w:szCs w:val="24"/>
+                <w:lang w:eastAsia="zh-CN"/>
+              </w:rPr>
+              <w:t xml:space="preserve"> </w:t>
+            </w:r>
+            <w:r>
+              <w:rPr>
+                <w:rFonts w:ascii="Times New Roman" w:eastAsia="SimSun" w:hAnsi="Times New Roman" w:cs="Times New Roman"/>
+                <w:sz w:val="24"/>
+                <w:szCs w:val="24"/>
+                <w:lang w:eastAsia="zh-CN"/>
+              </w:rPr>
+              <w:t>埋伏</w:t>
+            </w:r>
+            <w:proofErr w:type="gramEnd"/>
+            <w:r>
+              <w:rPr>
+                <w:rFonts w:ascii="Times New Roman" w:eastAsia="SimSun" w:hAnsi="Times New Roman" w:cs="Times New Roman"/>
+                <w:sz w:val="24"/>
+                <w:szCs w:val="24"/>
+                <w:lang w:eastAsia="zh-CN"/>
+              </w:rPr>
+              <w:t>,</w:t>
+            </w:r>
+            <w:r>
+              <w:rPr>
+                <w:rFonts w:ascii="Times New Roman" w:eastAsia="SimSun" w:hAnsi="Times New Roman" w:cs="Times New Roman"/>
+                <w:sz w:val="24"/>
+                <w:szCs w:val="24"/>
+              </w:rPr>
+              <w:t xml:space="preserve"> </w:t>
+            </w:r>
+            <w:proofErr w:type="spellStart"/>
+            <w:r>
+              <w:rPr>
+                <w:rFonts w:ascii="Times New Roman" w:eastAsia="SimSun" w:hAnsi="Times New Roman" w:cs="Times New Roman"/>
+                <w:sz w:val="24"/>
+                <w:szCs w:val="24"/>
+              </w:rPr>
+              <w:t>m</w:t>
+            </w:r>
+            <w:r>
+              <w:rPr>
+                <w:rFonts w:ascii="Times New Roman" w:eastAsia="SimSun" w:hAnsi="Times New Roman" w:cs="Times New Roman"/>
+                <w:sz w:val="24"/>
+                <w:szCs w:val="24"/>
+              </w:rPr>
+              <w:t>á</w:t>
+            </w:r>
+            <w:proofErr w:type="spellEnd"/>
+            <w:r>
+              <w:rPr>
+                <w:rFonts w:ascii="Times New Roman" w:eastAsia="SimSun" w:hAnsi="Times New Roman" w:cs="Times New Roman"/>
+                <w:sz w:val="24"/>
+                <w:szCs w:val="24"/>
+              </w:rPr>
+              <w:t xml:space="preserve"> </w:t>
+            </w:r>
+            <w:proofErr w:type="spellStart"/>
+            <w:r>
+              <w:rPr>
+                <w:rFonts w:ascii="Times New Roman" w:eastAsia="SimSun" w:hAnsi="Times New Roman" w:cs="Times New Roman"/>
+                <w:sz w:val="24"/>
+                <w:szCs w:val="24"/>
+              </w:rPr>
+              <w:t>v</w:t>
+            </w:r>
+            <w:r>
+              <w:rPr>
+                <w:rFonts w:ascii="Times New Roman" w:eastAsia="SimSun" w:hAnsi="Times New Roman" w:cs="Times New Roman"/>
+                <w:sz w:val="24"/>
+                <w:szCs w:val="24"/>
+              </w:rPr>
+              <w:t>ó</w:t>
+            </w:r>
+            <w:r>
+              <w:rPr>
+                <w:rFonts w:ascii="Times New Roman" w:eastAsia="SimSun" w:hAnsi="Times New Roman" w:cs="Times New Roman"/>
+                <w:sz w:val="24"/>
+                <w:szCs w:val="24"/>
+              </w:rPr>
+              <w:t>h</w:t>
+            </w:r>
+            <w:proofErr w:type="spellEnd"/>
+            <w:r>
+              <w:rPr>
+                <w:rFonts w:ascii="Times New Roman" w:eastAsia="SimSun" w:hAnsi="Times New Roman" w:cs="Times New Roman"/>
+                <w:sz w:val="24"/>
+                <w:szCs w:val="24"/>
+              </w:rPr>
+              <w:t>.</w:t>
             </w:r>
           </w:p>
         </w:tc>
@@ -240,8 +2630,261 @@
             <w:tcW w:w="8640" w:type="dxa"/>
           </w:tcPr>
           <w:p>
-            <w:r>
-              <w:t>Lust, FL, RK sz yoh, (burns like fire</w:t>
+            <w:pPr>
+              <w:rPr>
+                <w:rFonts w:ascii="Times New Roman" w:eastAsia="SimSun" w:hAnsi="Times New Roman" w:cs="Times New Roman"/>
+                <w:sz w:val="24"/>
+                <w:szCs w:val="24"/>
+              </w:rPr>
+            </w:pPr>
+            <w:proofErr w:type="gramStart"/>
+            <w:r>
+              <w:rPr>
+                <w:rFonts w:ascii="Times New Roman" w:eastAsia="SimSun" w:hAnsi="Times New Roman" w:cs="Times New Roman"/>
+                <w:sz w:val="24"/>
+                <w:szCs w:val="24"/>
+              </w:rPr>
+              <w:t xml:space="preserve">Lust, </w:t>
+            </w:r>
+            <w:r>
+              <w:rPr>
+                <w:rFonts w:ascii="Times New Roman" w:eastAsia="SimSun" w:hAnsi="Times New Roman" w:cs="Times New Roman"/>
+                <w:sz w:val="24"/>
+                <w:szCs w:val="24"/>
+                <w:lang w:eastAsia="zh-CN"/>
+              </w:rPr>
+              <w:t xml:space="preserve"> </w:t>
+            </w:r>
+            <w:r>
+              <w:rPr>
+                <w:rFonts w:ascii="Times New Roman" w:eastAsia="SimSun" w:hAnsi="Times New Roman" w:cs="Times New Roman"/>
+                <w:sz w:val="24"/>
+                <w:szCs w:val="24"/>
+                <w:lang w:eastAsia="zh-CN"/>
+              </w:rPr>
+              <w:t>私欲</w:t>
+            </w:r>
+            <w:proofErr w:type="gramEnd"/>
+            <w:r>
+              <w:rPr>
+                <w:rFonts w:ascii="Times New Roman" w:eastAsia="SimSun" w:hAnsi="Times New Roman" w:cs="Times New Roman"/>
+                <w:sz w:val="24"/>
+                <w:szCs w:val="24"/>
+                <w:lang w:eastAsia="zh-CN"/>
+              </w:rPr>
+              <w:t xml:space="preserve">, </w:t>
+            </w:r>
+            <w:proofErr w:type="spellStart"/>
+            <w:r>
+              <w:rPr>
+                <w:rFonts w:ascii="Times New Roman" w:eastAsia="SimSun" w:hAnsi="Times New Roman" w:cs="Times New Roman"/>
+                <w:sz w:val="24"/>
+                <w:szCs w:val="24"/>
+              </w:rPr>
+              <w:t>sz</w:t>
+            </w:r>
+            <w:proofErr w:type="spellEnd"/>
+            <w:r>
+              <w:rPr>
+                <w:rFonts w:ascii="Times New Roman" w:eastAsia="SimSun" w:hAnsi="Times New Roman" w:cs="Times New Roman"/>
+                <w:sz w:val="24"/>
+                <w:szCs w:val="24"/>
+              </w:rPr>
+              <w:t xml:space="preserve"> </w:t>
+            </w:r>
+            <w:proofErr w:type="spellStart"/>
+            <w:r>
+              <w:rPr>
+                <w:rFonts w:ascii="Times New Roman" w:eastAsia="SimSun" w:hAnsi="Times New Roman" w:cs="Times New Roman"/>
+                <w:sz w:val="24"/>
+                <w:szCs w:val="24"/>
+              </w:rPr>
+              <w:t>y</w:t>
+            </w:r>
+            <w:r>
+              <w:rPr>
+                <w:rFonts w:ascii="Times New Roman" w:eastAsia="SimSun" w:hAnsi="Times New Roman" w:cs="Times New Roman"/>
+                <w:sz w:val="24"/>
+                <w:szCs w:val="24"/>
+              </w:rPr>
+              <w:t>ó</w:t>
+            </w:r>
+            <w:r>
+              <w:rPr>
+                <w:rFonts w:ascii="Times New Roman" w:eastAsia="SimSun" w:hAnsi="Times New Roman" w:cs="Times New Roman"/>
+                <w:sz w:val="24"/>
+                <w:szCs w:val="24"/>
+              </w:rPr>
+              <w:t>h</w:t>
+            </w:r>
+            <w:proofErr w:type="spellEnd"/>
+            <w:r>
+              <w:rPr>
+                <w:rFonts w:ascii="Times New Roman" w:eastAsia="SimSun" w:hAnsi="Times New Roman" w:cs="Times New Roman"/>
+                <w:sz w:val="24"/>
+                <w:szCs w:val="24"/>
+              </w:rPr>
+              <w:t>, (burns like fire</w:t>
+            </w:r>
+            <w:r>
+              <w:rPr>
+                <w:rFonts w:ascii="Times New Roman" w:eastAsia="SimSun" w:hAnsi="Times New Roman" w:cs="Times New Roman"/>
+                <w:sz w:val="24"/>
+                <w:szCs w:val="24"/>
+              </w:rPr>
+              <w:t xml:space="preserve"> within)</w:t>
+            </w:r>
+            <w:r>
+              <w:rPr>
+                <w:rFonts w:ascii="Times New Roman" w:eastAsia="SimSun" w:hAnsi="Times New Roman" w:cs="Times New Roman"/>
+                <w:sz w:val="24"/>
+                <w:szCs w:val="24"/>
+                <w:lang w:eastAsia="zh-CN"/>
+              </w:rPr>
+              <w:t>私欲如火心裏焚燒</w:t>
+            </w:r>
+            <w:r>
+              <w:rPr>
+                <w:rFonts w:ascii="Times New Roman" w:eastAsia="SimSun" w:hAnsi="Times New Roman" w:cs="Times New Roman"/>
+                <w:sz w:val="24"/>
+                <w:szCs w:val="24"/>
+                <w:lang w:eastAsia="zh-CN"/>
+              </w:rPr>
+              <w:t>,</w:t>
+            </w:r>
+            <w:r>
+              <w:rPr>
+                <w:rFonts w:ascii="Times New Roman" w:eastAsia="SimSun" w:hAnsi="Times New Roman" w:cs="Times New Roman"/>
+                <w:sz w:val="24"/>
+                <w:szCs w:val="24"/>
+              </w:rPr>
+              <w:t xml:space="preserve"> </w:t>
+            </w:r>
+            <w:proofErr w:type="spellStart"/>
+            <w:r>
+              <w:rPr>
+                <w:rFonts w:ascii="Times New Roman" w:eastAsia="SimSun" w:hAnsi="Times New Roman" w:cs="Times New Roman"/>
+                <w:sz w:val="24"/>
+                <w:szCs w:val="24"/>
+              </w:rPr>
+              <w:t>sz</w:t>
+            </w:r>
+            <w:proofErr w:type="spellEnd"/>
+            <w:r>
+              <w:rPr>
+                <w:rFonts w:ascii="Times New Roman" w:eastAsia="SimSun" w:hAnsi="Times New Roman" w:cs="Times New Roman"/>
+                <w:sz w:val="24"/>
+                <w:szCs w:val="24"/>
+              </w:rPr>
+              <w:t xml:space="preserve"> </w:t>
+            </w:r>
+            <w:proofErr w:type="spellStart"/>
+            <w:r>
+              <w:rPr>
+                <w:rFonts w:ascii="Times New Roman" w:eastAsia="SimSun" w:hAnsi="Times New Roman" w:cs="Times New Roman"/>
+                <w:sz w:val="24"/>
+                <w:szCs w:val="24"/>
+              </w:rPr>
+              <w:t>yóh</w:t>
+            </w:r>
+            <w:proofErr w:type="spellEnd"/>
+            <w:r>
+              <w:rPr>
+                <w:rFonts w:ascii="Times New Roman" w:eastAsia="SimSun" w:hAnsi="Times New Roman" w:cs="Times New Roman"/>
+                <w:sz w:val="24"/>
+                <w:szCs w:val="24"/>
+              </w:rPr>
+              <w:t xml:space="preserve"> </w:t>
+            </w:r>
+            <w:proofErr w:type="spellStart"/>
+            <w:r>
+              <w:rPr>
+                <w:rFonts w:ascii="Times New Roman" w:eastAsia="SimSun" w:hAnsi="Times New Roman" w:cs="Times New Roman"/>
+                <w:sz w:val="24"/>
+                <w:szCs w:val="24"/>
+              </w:rPr>
+              <w:t>zû</w:t>
+            </w:r>
+            <w:proofErr w:type="spellEnd"/>
+            <w:r>
+              <w:rPr>
+                <w:rFonts w:ascii="Times New Roman" w:eastAsia="SimSun" w:hAnsi="Times New Roman" w:cs="Times New Roman"/>
+                <w:sz w:val="24"/>
+                <w:szCs w:val="24"/>
+              </w:rPr>
+              <w:t xml:space="preserve"> ‘</w:t>
+            </w:r>
+            <w:proofErr w:type="spellStart"/>
+            <w:r>
+              <w:rPr>
+                <w:rFonts w:ascii="Times New Roman" w:eastAsia="SimSun" w:hAnsi="Times New Roman" w:cs="Times New Roman"/>
+                <w:sz w:val="24"/>
+                <w:szCs w:val="24"/>
+              </w:rPr>
+              <w:t>hú</w:t>
+            </w:r>
+            <w:proofErr w:type="spellEnd"/>
+            <w:r>
+              <w:rPr>
+                <w:rFonts w:ascii="Times New Roman" w:eastAsia="SimSun" w:hAnsi="Times New Roman" w:cs="Times New Roman"/>
+                <w:sz w:val="24"/>
+                <w:szCs w:val="24"/>
+              </w:rPr>
+              <w:t xml:space="preserve"> sing ‘</w:t>
+            </w:r>
+            <w:proofErr w:type="spellStart"/>
+            <w:r>
+              <w:rPr>
+                <w:rFonts w:ascii="Times New Roman" w:eastAsia="SimSun" w:hAnsi="Times New Roman" w:cs="Times New Roman"/>
+                <w:sz w:val="24"/>
+                <w:szCs w:val="24"/>
+              </w:rPr>
+              <w:t>lí</w:t>
+            </w:r>
+            <w:proofErr w:type="spellEnd"/>
+            <w:r>
+              <w:rPr>
+                <w:rFonts w:ascii="Times New Roman" w:eastAsia="SimSun" w:hAnsi="Times New Roman" w:cs="Times New Roman"/>
+                <w:sz w:val="24"/>
+                <w:szCs w:val="24"/>
+              </w:rPr>
+              <w:t xml:space="preserve"> </w:t>
+            </w:r>
+            <w:proofErr w:type="spellStart"/>
+            <w:r>
+              <w:rPr>
+                <w:rFonts w:ascii="Times New Roman" w:eastAsia="SimSun" w:hAnsi="Times New Roman" w:cs="Times New Roman"/>
+                <w:sz w:val="24"/>
+                <w:szCs w:val="24"/>
+              </w:rPr>
+              <w:t>vun</w:t>
+            </w:r>
+            <w:proofErr w:type="spellEnd"/>
+            <w:r>
+              <w:rPr>
+                <w:rFonts w:ascii="Times New Roman" w:eastAsia="SimSun" w:hAnsi="Times New Roman" w:cs="Times New Roman"/>
+                <w:sz w:val="24"/>
+                <w:szCs w:val="24"/>
+              </w:rPr>
+              <w:t xml:space="preserve"> </w:t>
+            </w:r>
+            <w:proofErr w:type="spellStart"/>
+            <w:r>
+              <w:rPr>
+                <w:rFonts w:ascii="Times New Roman" w:eastAsia="SimSun" w:hAnsi="Times New Roman" w:cs="Times New Roman"/>
+                <w:sz w:val="24"/>
+                <w:szCs w:val="24"/>
+              </w:rPr>
+              <w:t>sau</w:t>
+            </w:r>
+            <w:proofErr w:type="spellEnd"/>
+            <w:r>
+              <w:rPr>
+                <w:rFonts w:ascii="Times New Roman" w:eastAsia="SimSun" w:hAnsi="Times New Roman" w:cs="Times New Roman"/>
+                <w:sz w:val="24"/>
+                <w:szCs w:val="24"/>
+              </w:rPr>
+              <w:t xml:space="preserve">. </w:t>
             </w:r>
           </w:p>
         </w:tc>
@@ -252,15 +2895,64 @@
             <w:tcW w:w="8640" w:type="dxa"/>
           </w:tcPr>
           <w:p>
-            <w:r>
-              <w:t xml:space="preserve">Lutestring, Ss </w:t>
+            <w:pPr>
+              <w:rPr>
+                <w:rFonts w:ascii="Times New Roman" w:eastAsia="SimSun" w:hAnsi="Times New Roman" w:cs="Times New Roman"/>
+                <w:sz w:val="24"/>
+                <w:szCs w:val="24"/>
+                <w:lang w:val="en-SG"/>
+              </w:rPr>
+            </w:pPr>
+            <w:r>
+              <w:rPr>
+                <w:rFonts w:ascii="Times New Roman" w:eastAsia="SimSun" w:hAnsi="Times New Roman" w:cs="Times New Roman"/>
+                <w:sz w:val="24"/>
+                <w:szCs w:val="24"/>
+              </w:rPr>
+              <w:t xml:space="preserve">Lutestring, </w:t>
+            </w:r>
+            <w:r>
+              <w:rPr>
+                <w:rFonts w:ascii="Times New Roman" w:eastAsia="SimSun" w:hAnsi="Times New Roman" w:cs="Times New Roman"/>
+                <w:sz w:val="24"/>
+                <w:szCs w:val="24"/>
+                <w:lang w:val="en-SG"/>
+              </w:rPr>
+              <w:t>絃</w:t>
+            </w:r>
+            <w:r>
+              <w:rPr>
+                <w:rFonts w:ascii="Times New Roman" w:eastAsia="SimSun" w:hAnsi="Times New Roman" w:cs="Times New Roman"/>
+                <w:sz w:val="24"/>
+                <w:szCs w:val="24"/>
+                <w:lang w:val="en-SG" w:eastAsia="zh-CN"/>
+              </w:rPr>
+              <w:t xml:space="preserve">, </w:t>
             </w:r>
             <w:proofErr w:type="spellStart"/>
             <w:r>
-              <w:t>wien</w:t>
+              <w:rPr>
+                <w:rFonts w:ascii="Times New Roman" w:eastAsia="SimSun" w:hAnsi="Times New Roman" w:cs="Times New Roman"/>
+                <w:sz w:val="24"/>
+                <w:szCs w:val="24"/>
+              </w:rPr>
+              <w:t>y</w:t>
+            </w:r>
+            <w:r>
+              <w:rPr>
+                <w:rFonts w:ascii="Times New Roman" w:eastAsia="SimSun" w:hAnsi="Times New Roman" w:cs="Times New Roman"/>
+                <w:sz w:val="24"/>
+                <w:szCs w:val="24"/>
+              </w:rPr>
+              <w:t>ien</w:t>
             </w:r>
             <w:proofErr w:type="spellEnd"/>
             <w:r>
+              <w:rPr>
+                <w:rFonts w:ascii="Times New Roman" w:eastAsia="SimSun" w:hAnsi="Times New Roman" w:cs="Times New Roman"/>
+                <w:sz w:val="24"/>
+                <w:szCs w:val="24"/>
+              </w:rPr>
               <w:t>.</w:t>
             </w:r>
           </w:p>
@@ -272,14 +2964,119 @@
             <w:tcW w:w="8640" w:type="dxa"/>
           </w:tcPr>
           <w:p>
-            <w:r>
-              <w:t>Luxuriant, Tk ed meu‘ zuns'.</w:t>
+            <w:pPr>
+              <w:rPr>
+                <w:rFonts w:ascii="Times New Roman" w:eastAsia="SimSun" w:hAnsi="Times New Roman" w:cs="Times New Roman"/>
+                <w:sz w:val="24"/>
+                <w:szCs w:val="24"/>
+              </w:rPr>
+            </w:pPr>
+            <w:r>
+              <w:rPr>
+                <w:rFonts w:ascii="Times New Roman" w:eastAsia="SimSun" w:hAnsi="Times New Roman" w:cs="Times New Roman"/>
+                <w:sz w:val="24"/>
+                <w:szCs w:val="24"/>
+              </w:rPr>
+              <w:t>Luxuriant,</w:t>
+            </w:r>
+            <w:r>
+              <w:rPr>
+                <w:rFonts w:ascii="Times New Roman" w:eastAsia="SimSun" w:hAnsi="Times New Roman" w:cs="Times New Roman"/>
+                <w:sz w:val="24"/>
+                <w:szCs w:val="24"/>
+                <w:lang w:eastAsia="zh-CN"/>
+              </w:rPr>
+              <w:t xml:space="preserve"> </w:t>
+            </w:r>
+            <w:r>
+              <w:rPr>
+                <w:rFonts w:ascii="Times New Roman" w:eastAsia="SimSun" w:hAnsi="Times New Roman" w:cs="Times New Roman"/>
+                <w:sz w:val="24"/>
+                <w:szCs w:val="24"/>
+                <w:lang w:eastAsia="zh-CN"/>
+              </w:rPr>
+              <w:t>茂盛</w:t>
+            </w:r>
+            <w:r>
+              <w:rPr>
+                <w:rFonts w:ascii="Times New Roman" w:eastAsia="SimSun" w:hAnsi="Times New Roman" w:cs="Times New Roman"/>
+                <w:sz w:val="24"/>
+                <w:szCs w:val="24"/>
+                <w:lang w:eastAsia="zh-CN"/>
+              </w:rPr>
+              <w:t>,</w:t>
+            </w:r>
+            <w:r>
+              <w:rPr>
+                <w:rFonts w:ascii="Times New Roman" w:eastAsia="SimSun" w:hAnsi="Times New Roman" w:cs="Times New Roman"/>
+                <w:sz w:val="24"/>
+                <w:szCs w:val="24"/>
+              </w:rPr>
+              <w:t xml:space="preserve"> meu</w:t>
+            </w:r>
+            <w:r>
+              <w:rPr>
+                <w:rFonts w:ascii="Times New Roman" w:eastAsia="SimSun" w:hAnsi="Times New Roman" w:cs="Times New Roman"/>
+                <w:sz w:val="24"/>
+                <w:szCs w:val="24"/>
+              </w:rPr>
+              <w:t>’</w:t>
+            </w:r>
+            <w:r>
+              <w:rPr>
+                <w:rFonts w:ascii="Times New Roman" w:eastAsia="SimSun" w:hAnsi="Times New Roman" w:cs="Times New Roman"/>
+                <w:sz w:val="24"/>
+                <w:szCs w:val="24"/>
+              </w:rPr>
+              <w:t xml:space="preserve"> </w:t>
+            </w:r>
+            <w:proofErr w:type="spellStart"/>
+            <w:r>
+              <w:rPr>
+                <w:rFonts w:ascii="Times New Roman" w:eastAsia="SimSun" w:hAnsi="Times New Roman" w:cs="Times New Roman"/>
+                <w:sz w:val="24"/>
+                <w:szCs w:val="24"/>
+              </w:rPr>
+              <w:t>zun</w:t>
+            </w:r>
+            <w:r>
+              <w:rPr>
+                <w:rFonts w:ascii="Times New Roman" w:eastAsia="SimSun" w:hAnsi="Times New Roman" w:cs="Times New Roman"/>
+                <w:sz w:val="24"/>
+                <w:szCs w:val="24"/>
+              </w:rPr>
+              <w:t>g</w:t>
+            </w:r>
+            <w:proofErr w:type="spellEnd"/>
+            <w:r>
+              <w:rPr>
+                <w:rFonts w:ascii="Times New Roman" w:eastAsia="SimSun" w:hAnsi="Times New Roman" w:cs="Times New Roman"/>
+                <w:sz w:val="24"/>
+                <w:szCs w:val="24"/>
+              </w:rPr>
+              <w:t>’</w:t>
+            </w:r>
+            <w:r>
+              <w:rPr>
+                <w:rFonts w:ascii="Times New Roman" w:eastAsia="SimSun" w:hAnsi="Times New Roman" w:cs="Times New Roman"/>
+                <w:sz w:val="24"/>
+                <w:szCs w:val="24"/>
+              </w:rPr>
+              <w:t>.</w:t>
             </w:r>
           </w:p>
         </w:tc>
       </w:tr>
     </w:tbl>
-    <w:p/>
+    <w:p>
+      <w:pPr>
+        <w:rPr>
+          <w:rFonts w:ascii="Times New Roman" w:eastAsia="SimSun" w:hAnsi="Times New Roman" w:cs="Times New Roman"/>
+          <w:sz w:val="24"/>
+          <w:szCs w:val="24"/>
+        </w:rPr>
+      </w:pPr>
+    </w:p>
     <w:sectPr>
       <w:pgSz w:w="12240" w:h="15840"/>
       <w:pgMar w:top="1440" w:right="1800" w:bottom="1440" w:left="1800" w:header="720" w:footer="720" w:gutter="0"/>

</xml_diff>